<commit_message>
07/11/2019 N2 - Proyecto con documentaciión
</commit_message>
<xml_diff>
--- a/Documentacion/CasosDePrueba_GestionarContrato .docx
+++ b/Documentacion/CasosDePrueba_GestionarContrato .docx
@@ -110,8 +110,16 @@
               <w:rPr>
                 <w:rFonts w:asciiTheme="minorHAnsi" w:hAnsiTheme="minorHAnsi"/>
               </w:rPr>
-              <w:t>Nominas Soft</w:t>
-            </w:r>
+              <w:t xml:space="preserve">Nominas </w:t>
+            </w:r>
+            <w:proofErr w:type="spellStart"/>
+            <w:r>
+              <w:rPr>
+                <w:rFonts w:asciiTheme="minorHAnsi" w:hAnsiTheme="minorHAnsi"/>
+              </w:rPr>
+              <w:t>Soft</w:t>
+            </w:r>
+            <w:proofErr w:type="spellEnd"/>
           </w:p>
         </w:tc>
       </w:tr>
@@ -610,11 +618,19 @@
                 <w:rFonts w:asciiTheme="minorHAnsi" w:hAnsiTheme="minorHAnsi"/>
               </w:rPr>
             </w:pPr>
-            <w:r>
-              <w:rPr>
-                <w:rFonts w:asciiTheme="minorHAnsi" w:hAnsiTheme="minorHAnsi"/>
-              </w:rPr>
-              <w:t>Total de horas contratadas por semana</w:t>
+            <w:proofErr w:type="gramStart"/>
+            <w:r>
+              <w:rPr>
+                <w:rFonts w:asciiTheme="minorHAnsi" w:hAnsiTheme="minorHAnsi"/>
+              </w:rPr>
+              <w:t>Total</w:t>
+            </w:r>
+            <w:proofErr w:type="gramEnd"/>
+            <w:r>
+              <w:rPr>
+                <w:rFonts w:asciiTheme="minorHAnsi" w:hAnsiTheme="minorHAnsi"/>
+              </w:rPr>
+              <w:t xml:space="preserve"> de horas contratadas por semana</w:t>
             </w:r>
           </w:p>
         </w:tc>
@@ -647,11 +663,19 @@
               </w:rPr>
               <w:t xml:space="preserve"> </w:t>
             </w:r>
-            <w:r>
-              <w:rPr>
-                <w:rFonts w:asciiTheme="minorHAnsi" w:hAnsiTheme="minorHAnsi"/>
-              </w:rPr>
-              <w:t>Total de horas contratadas por semana están dentro el rango de 8 a 40</w:t>
+            <w:proofErr w:type="gramStart"/>
+            <w:r>
+              <w:rPr>
+                <w:rFonts w:asciiTheme="minorHAnsi" w:hAnsiTheme="minorHAnsi"/>
+              </w:rPr>
+              <w:t>Total</w:t>
+            </w:r>
+            <w:proofErr w:type="gramEnd"/>
+            <w:r>
+              <w:rPr>
+                <w:rFonts w:asciiTheme="minorHAnsi" w:hAnsiTheme="minorHAnsi"/>
+              </w:rPr>
+              <w:t xml:space="preserve"> de horas contratadas por semana están dentro el rango de 8 a 40</w:t>
             </w:r>
             <w:r>
               <w:rPr>
@@ -682,7 +706,21 @@
               <w:rPr>
                 <w:rFonts w:asciiTheme="minorHAnsi" w:hAnsiTheme="minorHAnsi"/>
               </w:rPr>
-              <w:t>. Total de horas contratadas por semana están fuera el rango de 8 a 40.</w:t>
+              <w:t xml:space="preserve">. </w:t>
+            </w:r>
+            <w:proofErr w:type="gramStart"/>
+            <w:r>
+              <w:rPr>
+                <w:rFonts w:asciiTheme="minorHAnsi" w:hAnsiTheme="minorHAnsi"/>
+              </w:rPr>
+              <w:t>Total</w:t>
+            </w:r>
+            <w:proofErr w:type="gramEnd"/>
+            <w:r>
+              <w:rPr>
+                <w:rFonts w:asciiTheme="minorHAnsi" w:hAnsiTheme="minorHAnsi"/>
+              </w:rPr>
+              <w:t xml:space="preserve"> de horas contratadas por semana están fuera el rango de 8 a 40.</w:t>
             </w:r>
           </w:p>
         </w:tc>
@@ -992,7 +1030,21 @@
               <w:rPr>
                 <w:rFonts w:asciiTheme="minorHAnsi" w:hAnsiTheme="minorHAnsi"/>
               </w:rPr>
-              <w:t>. es mayor de 12 mese de diferencia en el contrato.</w:t>
+              <w:t xml:space="preserve">. es mayor de 12 </w:t>
+            </w:r>
+            <w:proofErr w:type="spellStart"/>
+            <w:r>
+              <w:rPr>
+                <w:rFonts w:asciiTheme="minorHAnsi" w:hAnsiTheme="minorHAnsi"/>
+              </w:rPr>
+              <w:t>mese</w:t>
+            </w:r>
+            <w:proofErr w:type="spellEnd"/>
+            <w:r>
+              <w:rPr>
+                <w:rFonts w:asciiTheme="minorHAnsi" w:hAnsiTheme="minorHAnsi"/>
+              </w:rPr>
+              <w:t xml:space="preserve"> de diferencia en el contrato.</w:t>
             </w:r>
           </w:p>
         </w:tc>
@@ -1739,6 +1791,7 @@
               </w:rPr>
               <w:t>A</w:t>
             </w:r>
+            <w:proofErr w:type="gramStart"/>
             <w:r>
               <w:rPr>
                 <w:rFonts w:asciiTheme="minorHAnsi" w:hAnsiTheme="minorHAnsi"/>
@@ -1751,24 +1804,25 @@
                 <w:rFonts w:asciiTheme="minorHAnsi" w:hAnsiTheme="minorHAnsi"/>
                 <w:lang w:val="es-PE"/>
               </w:rPr>
-              <w:t>,A2,A3,A4,</w:t>
-            </w:r>
-          </w:p>
-          <w:p>
-            <w:pPr>
-              <w:ind w:left="0" w:firstLine="0"/>
-              <w:rPr>
-                <w:rFonts w:asciiTheme="minorHAnsi" w:hAnsiTheme="minorHAnsi"/>
-                <w:lang w:val="es-PE"/>
-              </w:rPr>
-            </w:pPr>
-            <w:r>
-              <w:rPr>
-                <w:rFonts w:asciiTheme="minorHAnsi" w:hAnsiTheme="minorHAnsi"/>
-                <w:lang w:val="es-PE"/>
-              </w:rPr>
-              <w:t>B4,C4,</w:t>
-            </w:r>
+              <w:t>,A</w:t>
+            </w:r>
+            <w:proofErr w:type="gramEnd"/>
+            <w:r>
+              <w:rPr>
+                <w:rFonts w:asciiTheme="minorHAnsi" w:hAnsiTheme="minorHAnsi"/>
+                <w:lang w:val="es-PE"/>
+              </w:rPr>
+              <w:t>2,A3,A4,</w:t>
+            </w:r>
+          </w:p>
+          <w:p>
+            <w:pPr>
+              <w:ind w:left="0" w:firstLine="0"/>
+              <w:rPr>
+                <w:rFonts w:asciiTheme="minorHAnsi" w:hAnsiTheme="minorHAnsi"/>
+                <w:lang w:val="es-PE"/>
+              </w:rPr>
+            </w:pPr>
             <w:r>
               <w:rPr>
                 <w:rFonts w:asciiTheme="minorHAnsi" w:hAnsiTheme="minorHAnsi"/>
@@ -1776,6 +1830,29 @@
               </w:rPr>
               <w:t>B</w:t>
             </w:r>
+            <w:proofErr w:type="gramStart"/>
+            <w:r>
+              <w:rPr>
+                <w:rFonts w:asciiTheme="minorHAnsi" w:hAnsiTheme="minorHAnsi"/>
+                <w:lang w:val="es-PE"/>
+              </w:rPr>
+              <w:t>4,C</w:t>
+            </w:r>
+            <w:proofErr w:type="gramEnd"/>
+            <w:r>
+              <w:rPr>
+                <w:rFonts w:asciiTheme="minorHAnsi" w:hAnsiTheme="minorHAnsi"/>
+                <w:lang w:val="es-PE"/>
+              </w:rPr>
+              <w:t>4,</w:t>
+            </w:r>
+            <w:r>
+              <w:rPr>
+                <w:rFonts w:asciiTheme="minorHAnsi" w:hAnsiTheme="minorHAnsi"/>
+                <w:lang w:val="es-PE"/>
+              </w:rPr>
+              <w:t>B</w:t>
+            </w:r>
             <w:r>
               <w:rPr>
                 <w:rFonts w:asciiTheme="minorHAnsi" w:hAnsiTheme="minorHAnsi"/>
@@ -1801,19 +1878,34 @@
           </w:tcPr>
           <w:p>
             <w:pPr>
-              <w:ind w:left="0" w:firstLine="0"/>
-              <w:rPr>
-                <w:rFonts w:asciiTheme="minorHAnsi" w:hAnsiTheme="minorHAnsi"/>
-                <w:lang w:val="es-PE"/>
-              </w:rPr>
-            </w:pPr>
-            <w:r>
-              <w:rPr>
-                <w:rFonts w:asciiTheme="minorHAnsi" w:hAnsiTheme="minorHAnsi"/>
-                <w:lang w:val="es-PE"/>
-              </w:rPr>
-              <w:t>74972186</w:t>
-            </w:r>
+              <w:widowControl/>
+              <w:spacing w:line="240" w:lineRule="auto"/>
+              <w:rPr>
+                <w:rFonts w:ascii="Calibri" w:hAnsi="Calibri" w:cs="Calibri"/>
+                <w:color w:val="000000"/>
+                <w:sz w:val="22"/>
+                <w:szCs w:val="22"/>
+                <w:lang w:eastAsia="es-PE"/>
+              </w:rPr>
+            </w:pPr>
+            <w:r>
+              <w:rPr>
+                <w:rFonts w:ascii="Calibri" w:hAnsi="Calibri" w:cs="Calibri"/>
+                <w:color w:val="000000"/>
+                <w:sz w:val="22"/>
+                <w:szCs w:val="22"/>
+              </w:rPr>
+              <w:t>12345678</w:t>
+            </w:r>
+          </w:p>
+          <w:p>
+            <w:pPr>
+              <w:ind w:left="0" w:firstLine="0"/>
+              <w:rPr>
+                <w:rFonts w:asciiTheme="minorHAnsi" w:hAnsiTheme="minorHAnsi"/>
+                <w:lang w:val="es-PE"/>
+              </w:rPr>
+            </w:pPr>
           </w:p>
         </w:tc>
         <w:tc>
@@ -1856,7 +1948,7 @@
                 <w:rFonts w:asciiTheme="minorHAnsi" w:hAnsiTheme="minorHAnsi"/>
                 <w:lang w:val="es-PE"/>
               </w:rPr>
-              <w:t>30</w:t>
+              <w:t>41</w:t>
             </w:r>
           </w:p>
         </w:tc>
@@ -1878,30 +1970,51 @@
                 <w:rFonts w:asciiTheme="minorHAnsi" w:hAnsiTheme="minorHAnsi"/>
                 <w:lang w:val="es-PE"/>
               </w:rPr>
-              <w:t>10/02/2019</w:t>
-            </w:r>
-          </w:p>
-          <w:p>
-            <w:pPr>
-              <w:ind w:left="0" w:firstLine="0"/>
-              <w:rPr>
-                <w:rFonts w:asciiTheme="minorHAnsi" w:hAnsiTheme="minorHAnsi"/>
-                <w:lang w:val="es-PE"/>
-              </w:rPr>
-            </w:pPr>
-            <w:r>
-              <w:rPr>
-                <w:rFonts w:asciiTheme="minorHAnsi" w:hAnsiTheme="minorHAnsi"/>
-                <w:lang w:val="es-PE"/>
-              </w:rPr>
-              <w:t>10/0</w:t>
-            </w:r>
-            <w:r>
-              <w:rPr>
-                <w:rFonts w:asciiTheme="minorHAnsi" w:hAnsiTheme="minorHAnsi"/>
-                <w:lang w:val="es-PE"/>
-              </w:rPr>
-              <w:t>4</w:t>
+              <w:t>9</w:t>
+            </w:r>
+            <w:r>
+              <w:rPr>
+                <w:rFonts w:asciiTheme="minorHAnsi" w:hAnsiTheme="minorHAnsi"/>
+                <w:lang w:val="es-PE"/>
+              </w:rPr>
+              <w:t>/02/2019</w:t>
+            </w:r>
+          </w:p>
+          <w:p>
+            <w:pPr>
+              <w:ind w:left="0" w:firstLine="0"/>
+              <w:rPr>
+                <w:rFonts w:asciiTheme="minorHAnsi" w:hAnsiTheme="minorHAnsi"/>
+                <w:lang w:val="es-PE"/>
+              </w:rPr>
+            </w:pPr>
+            <w:r>
+              <w:rPr>
+                <w:rFonts w:asciiTheme="minorHAnsi" w:hAnsiTheme="minorHAnsi"/>
+                <w:lang w:val="es-PE"/>
+              </w:rPr>
+              <w:t>1</w:t>
+            </w:r>
+            <w:r>
+              <w:rPr>
+                <w:rFonts w:asciiTheme="minorHAnsi" w:hAnsiTheme="minorHAnsi"/>
+                <w:lang w:val="es-PE"/>
+              </w:rPr>
+              <w:t>0</w:t>
+            </w:r>
+            <w:r>
+              <w:rPr>
+                <w:rFonts w:asciiTheme="minorHAnsi" w:hAnsiTheme="minorHAnsi"/>
+                <w:lang w:val="es-PE"/>
+              </w:rPr>
+              <w:t>/0</w:t>
+            </w:r>
+            <w:r>
+              <w:rPr>
+                <w:rFonts w:asciiTheme="minorHAnsi" w:hAnsiTheme="minorHAnsi"/>
+                <w:lang w:val="es-PE"/>
+              </w:rPr>
+              <w:t>5</w:t>
             </w:r>
             <w:r>
               <w:rPr>
@@ -2054,7 +2167,14 @@
                 <w:rFonts w:asciiTheme="minorHAnsi" w:hAnsiTheme="minorHAnsi"/>
                 <w:lang w:val="es-PE"/>
               </w:rPr>
-              <w:t>12345678</w:t>
+              <w:t>123456</w:t>
+            </w:r>
+            <w:r>
+              <w:rPr>
+                <w:rFonts w:asciiTheme="minorHAnsi" w:hAnsiTheme="minorHAnsi"/>
+                <w:lang w:val="es-PE"/>
+              </w:rPr>
+              <w:t>54</w:t>
             </w:r>
           </w:p>
         </w:tc>
@@ -2243,8 +2363,33 @@
                 <w:rFonts w:asciiTheme="minorHAnsi" w:hAnsiTheme="minorHAnsi"/>
                 <w:lang w:val="es-PE"/>
               </w:rPr>
-              <w:t>A1,</w:t>
-            </w:r>
+              <w:t>A</w:t>
+            </w:r>
+            <w:proofErr w:type="gramStart"/>
+            <w:r>
+              <w:rPr>
+                <w:rFonts w:asciiTheme="minorHAnsi" w:hAnsiTheme="minorHAnsi"/>
+                <w:lang w:val="es-PE"/>
+              </w:rPr>
+              <w:t>1,B</w:t>
+            </w:r>
+            <w:proofErr w:type="gramEnd"/>
+            <w:r>
+              <w:rPr>
+                <w:rFonts w:asciiTheme="minorHAnsi" w:hAnsiTheme="minorHAnsi"/>
+                <w:lang w:val="es-PE"/>
+              </w:rPr>
+              <w:t>2,A3,A4,</w:t>
+            </w:r>
+          </w:p>
+          <w:p>
+            <w:pPr>
+              <w:ind w:left="0" w:firstLine="0"/>
+              <w:rPr>
+                <w:rFonts w:asciiTheme="minorHAnsi" w:hAnsiTheme="minorHAnsi"/>
+                <w:lang w:val="es-PE"/>
+              </w:rPr>
+            </w:pPr>
             <w:r>
               <w:rPr>
                 <w:rFonts w:asciiTheme="minorHAnsi" w:hAnsiTheme="minorHAnsi"/>
@@ -2252,42 +2397,21 @@
               </w:rPr>
               <w:t>B</w:t>
             </w:r>
-            <w:r>
-              <w:rPr>
-                <w:rFonts w:asciiTheme="minorHAnsi" w:hAnsiTheme="minorHAnsi"/>
-                <w:lang w:val="es-PE"/>
-              </w:rPr>
-              <w:t>2</w:t>
-            </w:r>
-            <w:r>
-              <w:rPr>
-                <w:rFonts w:asciiTheme="minorHAnsi" w:hAnsiTheme="minorHAnsi"/>
-                <w:lang w:val="es-PE"/>
-              </w:rPr>
-              <w:t>,</w:t>
-            </w:r>
-            <w:r>
-              <w:rPr>
-                <w:rFonts w:asciiTheme="minorHAnsi" w:hAnsiTheme="minorHAnsi"/>
-                <w:lang w:val="es-PE"/>
-              </w:rPr>
-              <w:t>A3,A4,</w:t>
-            </w:r>
-          </w:p>
-          <w:p>
-            <w:pPr>
-              <w:ind w:left="0" w:firstLine="0"/>
-              <w:rPr>
-                <w:rFonts w:asciiTheme="minorHAnsi" w:hAnsiTheme="minorHAnsi"/>
-                <w:lang w:val="es-PE"/>
-              </w:rPr>
-            </w:pPr>
-            <w:r>
-              <w:rPr>
-                <w:rFonts w:asciiTheme="minorHAnsi" w:hAnsiTheme="minorHAnsi"/>
-                <w:lang w:val="es-PE"/>
-              </w:rPr>
-              <w:t>B4,C4,B5</w:t>
+            <w:proofErr w:type="gramStart"/>
+            <w:r>
+              <w:rPr>
+                <w:rFonts w:asciiTheme="minorHAnsi" w:hAnsiTheme="minorHAnsi"/>
+                <w:lang w:val="es-PE"/>
+              </w:rPr>
+              <w:t>4,C</w:t>
+            </w:r>
+            <w:proofErr w:type="gramEnd"/>
+            <w:r>
+              <w:rPr>
+                <w:rFonts w:asciiTheme="minorHAnsi" w:hAnsiTheme="minorHAnsi"/>
+                <w:lang w:val="es-PE"/>
+              </w:rPr>
+              <w:t>4,B5</w:t>
             </w:r>
           </w:p>
           <w:p>
@@ -2307,19 +2431,34 @@
           </w:tcPr>
           <w:p>
             <w:pPr>
-              <w:ind w:left="0" w:firstLine="0"/>
-              <w:rPr>
-                <w:rFonts w:asciiTheme="minorHAnsi" w:hAnsiTheme="minorHAnsi"/>
-                <w:lang w:val="es-PE"/>
-              </w:rPr>
-            </w:pPr>
-            <w:r>
-              <w:rPr>
-                <w:rFonts w:asciiTheme="minorHAnsi" w:hAnsiTheme="minorHAnsi"/>
-                <w:lang w:val="es-PE"/>
-              </w:rPr>
-              <w:t>73451110</w:t>
-            </w:r>
+              <w:widowControl/>
+              <w:spacing w:line="240" w:lineRule="auto"/>
+              <w:rPr>
+                <w:rFonts w:ascii="Calibri" w:hAnsi="Calibri" w:cs="Calibri"/>
+                <w:color w:val="000000"/>
+                <w:sz w:val="22"/>
+                <w:szCs w:val="22"/>
+                <w:lang w:eastAsia="es-PE"/>
+              </w:rPr>
+            </w:pPr>
+            <w:r>
+              <w:rPr>
+                <w:rFonts w:ascii="Calibri" w:hAnsi="Calibri" w:cs="Calibri"/>
+                <w:color w:val="000000"/>
+                <w:sz w:val="22"/>
+                <w:szCs w:val="22"/>
+              </w:rPr>
+              <w:t>12345678</w:t>
+            </w:r>
+          </w:p>
+          <w:p>
+            <w:pPr>
+              <w:ind w:left="0" w:firstLine="0"/>
+              <w:rPr>
+                <w:rFonts w:asciiTheme="minorHAnsi" w:hAnsiTheme="minorHAnsi"/>
+                <w:lang w:val="es-PE"/>
+              </w:rPr>
+            </w:pPr>
           </w:p>
         </w:tc>
         <w:tc>
@@ -2384,23 +2523,44 @@
                 <w:rFonts w:asciiTheme="minorHAnsi" w:hAnsiTheme="minorHAnsi"/>
                 <w:lang w:val="es-PE"/>
               </w:rPr>
-              <w:t>10/02/2019</w:t>
-            </w:r>
-          </w:p>
-          <w:p>
-            <w:pPr>
-              <w:ind w:left="0" w:firstLine="0"/>
-              <w:rPr>
-                <w:rFonts w:asciiTheme="minorHAnsi" w:hAnsiTheme="minorHAnsi"/>
-                <w:lang w:val="es-PE"/>
-              </w:rPr>
-            </w:pPr>
-            <w:r>
-              <w:rPr>
-                <w:rFonts w:asciiTheme="minorHAnsi" w:hAnsiTheme="minorHAnsi"/>
-                <w:lang w:val="es-PE"/>
-              </w:rPr>
-              <w:t>10/04/2019</w:t>
+              <w:t>9</w:t>
+            </w:r>
+            <w:r>
+              <w:rPr>
+                <w:rFonts w:asciiTheme="minorHAnsi" w:hAnsiTheme="minorHAnsi"/>
+                <w:lang w:val="es-PE"/>
+              </w:rPr>
+              <w:t>/02/2019</w:t>
+            </w:r>
+          </w:p>
+          <w:p>
+            <w:pPr>
+              <w:ind w:left="0" w:firstLine="0"/>
+              <w:rPr>
+                <w:rFonts w:asciiTheme="minorHAnsi" w:hAnsiTheme="minorHAnsi"/>
+                <w:lang w:val="es-PE"/>
+              </w:rPr>
+            </w:pPr>
+            <w:r>
+              <w:rPr>
+                <w:rFonts w:asciiTheme="minorHAnsi" w:hAnsiTheme="minorHAnsi"/>
+                <w:lang w:val="es-PE"/>
+              </w:rPr>
+              <w:t>10/0</w:t>
+            </w:r>
+            <w:r>
+              <w:rPr>
+                <w:rFonts w:asciiTheme="minorHAnsi" w:hAnsiTheme="minorHAnsi"/>
+                <w:lang w:val="es-PE"/>
+              </w:rPr>
+              <w:t>5</w:t>
+            </w:r>
+            <w:r>
+              <w:rPr>
+                <w:rFonts w:asciiTheme="minorHAnsi" w:hAnsiTheme="minorHAnsi"/>
+                <w:lang w:val="es-PE"/>
+              </w:rPr>
+              <w:t>/2019</w:t>
             </w:r>
           </w:p>
         </w:tc>
@@ -2451,7 +2611,23 @@
                 <w:rFonts w:asciiTheme="minorHAnsi" w:hAnsiTheme="minorHAnsi"/>
                 <w:lang w:val="es-PE"/>
               </w:rPr>
-              <w:t>es valido</w:t>
+              <w:t xml:space="preserve">es </w:t>
+            </w:r>
+            <w:proofErr w:type="spellStart"/>
+            <w:r>
+              <w:rPr>
+                <w:rFonts w:asciiTheme="minorHAnsi" w:hAnsiTheme="minorHAnsi"/>
+                <w:lang w:val="es-PE"/>
+              </w:rPr>
+              <w:t>valido</w:t>
+            </w:r>
+            <w:proofErr w:type="spellEnd"/>
+            <w:r>
+              <w:rPr>
+                <w:rFonts w:asciiTheme="minorHAnsi" w:hAnsiTheme="minorHAnsi"/>
+                <w:lang w:val="es-PE"/>
+              </w:rPr>
+              <w:t>.</w:t>
             </w:r>
           </w:p>
         </w:tc>
@@ -2522,22 +2698,33 @@
                 <w:rFonts w:asciiTheme="minorHAnsi" w:hAnsiTheme="minorHAnsi"/>
                 <w:lang w:val="es-PE"/>
               </w:rPr>
-              <w:t>A1,</w:t>
-            </w:r>
-            <w:r>
-              <w:rPr>
-                <w:rFonts w:asciiTheme="minorHAnsi" w:hAnsiTheme="minorHAnsi"/>
-                <w:lang w:val="es-PE"/>
-              </w:rPr>
               <w:t>A</w:t>
             </w:r>
-            <w:r>
-              <w:rPr>
-                <w:rFonts w:asciiTheme="minorHAnsi" w:hAnsiTheme="minorHAnsi"/>
-                <w:lang w:val="es-PE"/>
-              </w:rPr>
-              <w:t>2,</w:t>
-            </w:r>
+            <w:proofErr w:type="gramStart"/>
+            <w:r>
+              <w:rPr>
+                <w:rFonts w:asciiTheme="minorHAnsi" w:hAnsiTheme="minorHAnsi"/>
+                <w:lang w:val="es-PE"/>
+              </w:rPr>
+              <w:t>1,A</w:t>
+            </w:r>
+            <w:proofErr w:type="gramEnd"/>
+            <w:r>
+              <w:rPr>
+                <w:rFonts w:asciiTheme="minorHAnsi" w:hAnsiTheme="minorHAnsi"/>
+                <w:lang w:val="es-PE"/>
+              </w:rPr>
+              <w:t>2,B3,A4,</w:t>
+            </w:r>
+          </w:p>
+          <w:p>
+            <w:pPr>
+              <w:ind w:left="0" w:firstLine="0"/>
+              <w:rPr>
+                <w:rFonts w:asciiTheme="minorHAnsi" w:hAnsiTheme="minorHAnsi"/>
+                <w:lang w:val="es-PE"/>
+              </w:rPr>
+            </w:pPr>
             <w:r>
               <w:rPr>
                 <w:rFonts w:asciiTheme="minorHAnsi" w:hAnsiTheme="minorHAnsi"/>
@@ -2545,28 +2732,21 @@
               </w:rPr>
               <w:t>B</w:t>
             </w:r>
-            <w:r>
-              <w:rPr>
-                <w:rFonts w:asciiTheme="minorHAnsi" w:hAnsiTheme="minorHAnsi"/>
-                <w:lang w:val="es-PE"/>
-              </w:rPr>
-              <w:t>3,A4,</w:t>
-            </w:r>
-          </w:p>
-          <w:p>
-            <w:pPr>
-              <w:ind w:left="0" w:firstLine="0"/>
-              <w:rPr>
-                <w:rFonts w:asciiTheme="minorHAnsi" w:hAnsiTheme="minorHAnsi"/>
-                <w:lang w:val="es-PE"/>
-              </w:rPr>
-            </w:pPr>
-            <w:r>
-              <w:rPr>
-                <w:rFonts w:asciiTheme="minorHAnsi" w:hAnsiTheme="minorHAnsi"/>
-                <w:lang w:val="es-PE"/>
-              </w:rPr>
-              <w:t>B4,C4,B5</w:t>
+            <w:proofErr w:type="gramStart"/>
+            <w:r>
+              <w:rPr>
+                <w:rFonts w:asciiTheme="minorHAnsi" w:hAnsiTheme="minorHAnsi"/>
+                <w:lang w:val="es-PE"/>
+              </w:rPr>
+              <w:t>4,C</w:t>
+            </w:r>
+            <w:proofErr w:type="gramEnd"/>
+            <w:r>
+              <w:rPr>
+                <w:rFonts w:asciiTheme="minorHAnsi" w:hAnsiTheme="minorHAnsi"/>
+                <w:lang w:val="es-PE"/>
+              </w:rPr>
+              <w:t>4,B5</w:t>
             </w:r>
           </w:p>
           <w:p>
@@ -2586,19 +2766,34 @@
           </w:tcPr>
           <w:p>
             <w:pPr>
-              <w:ind w:left="0" w:firstLine="0"/>
-              <w:rPr>
-                <w:rFonts w:asciiTheme="minorHAnsi" w:hAnsiTheme="minorHAnsi"/>
-                <w:lang w:val="es-PE"/>
-              </w:rPr>
-            </w:pPr>
-            <w:r>
-              <w:rPr>
-                <w:rFonts w:asciiTheme="minorHAnsi" w:hAnsiTheme="minorHAnsi"/>
-                <w:lang w:val="es-PE"/>
-              </w:rPr>
-              <w:t>74061892</w:t>
-            </w:r>
+              <w:widowControl/>
+              <w:spacing w:line="240" w:lineRule="auto"/>
+              <w:rPr>
+                <w:rFonts w:ascii="Calibri" w:hAnsi="Calibri" w:cs="Calibri"/>
+                <w:color w:val="000000"/>
+                <w:sz w:val="22"/>
+                <w:szCs w:val="22"/>
+                <w:lang w:eastAsia="es-PE"/>
+              </w:rPr>
+            </w:pPr>
+            <w:r>
+              <w:rPr>
+                <w:rFonts w:ascii="Calibri" w:hAnsi="Calibri" w:cs="Calibri"/>
+                <w:color w:val="000000"/>
+                <w:sz w:val="22"/>
+                <w:szCs w:val="22"/>
+              </w:rPr>
+              <w:t>12345678</w:t>
+            </w:r>
+          </w:p>
+          <w:p>
+            <w:pPr>
+              <w:ind w:left="0" w:firstLine="0"/>
+              <w:rPr>
+                <w:rFonts w:asciiTheme="minorHAnsi" w:hAnsiTheme="minorHAnsi"/>
+                <w:lang w:val="es-PE"/>
+              </w:rPr>
+            </w:pPr>
           </w:p>
         </w:tc>
         <w:tc>
@@ -2663,23 +2858,44 @@
                 <w:rFonts w:asciiTheme="minorHAnsi" w:hAnsiTheme="minorHAnsi"/>
                 <w:lang w:val="es-PE"/>
               </w:rPr>
-              <w:t>10/01/2019</w:t>
-            </w:r>
-          </w:p>
-          <w:p>
-            <w:pPr>
-              <w:ind w:left="0" w:firstLine="0"/>
-              <w:rPr>
-                <w:rFonts w:asciiTheme="minorHAnsi" w:hAnsiTheme="minorHAnsi"/>
-                <w:lang w:val="es-PE"/>
-              </w:rPr>
-            </w:pPr>
-            <w:r>
-              <w:rPr>
-                <w:rFonts w:asciiTheme="minorHAnsi" w:hAnsiTheme="minorHAnsi"/>
-                <w:lang w:val="es-PE"/>
-              </w:rPr>
-              <w:t>10/03/2019</w:t>
+              <w:t>9</w:t>
+            </w:r>
+            <w:r>
+              <w:rPr>
+                <w:rFonts w:asciiTheme="minorHAnsi" w:hAnsiTheme="minorHAnsi"/>
+                <w:lang w:val="es-PE"/>
+              </w:rPr>
+              <w:t>/01/2019</w:t>
+            </w:r>
+          </w:p>
+          <w:p>
+            <w:pPr>
+              <w:ind w:left="0" w:firstLine="0"/>
+              <w:rPr>
+                <w:rFonts w:asciiTheme="minorHAnsi" w:hAnsiTheme="minorHAnsi"/>
+                <w:lang w:val="es-PE"/>
+              </w:rPr>
+            </w:pPr>
+            <w:r>
+              <w:rPr>
+                <w:rFonts w:asciiTheme="minorHAnsi" w:hAnsiTheme="minorHAnsi"/>
+                <w:lang w:val="es-PE"/>
+              </w:rPr>
+              <w:t>10/0</w:t>
+            </w:r>
+            <w:r>
+              <w:rPr>
+                <w:rFonts w:asciiTheme="minorHAnsi" w:hAnsiTheme="minorHAnsi"/>
+                <w:lang w:val="es-PE"/>
+              </w:rPr>
+              <w:t>4</w:t>
+            </w:r>
+            <w:r>
+              <w:rPr>
+                <w:rFonts w:asciiTheme="minorHAnsi" w:hAnsiTheme="minorHAnsi"/>
+                <w:lang w:val="es-PE"/>
+              </w:rPr>
+              <w:t>/2019</w:t>
             </w:r>
           </w:p>
         </w:tc>
@@ -2724,6 +2940,13 @@
                 <w:lang w:val="es-PE"/>
               </w:rPr>
               <w:t>El valor por hora no corresponde a su grado académico</w:t>
+            </w:r>
+            <w:r>
+              <w:rPr>
+                <w:rFonts w:asciiTheme="minorHAnsi" w:hAnsiTheme="minorHAnsi"/>
+                <w:lang w:val="es-PE"/>
+              </w:rPr>
+              <w:t>.</w:t>
             </w:r>
           </w:p>
         </w:tc>
@@ -2810,6 +3033,28 @@
           </w:tcPr>
           <w:p>
             <w:pPr>
+              <w:widowControl/>
+              <w:spacing w:line="240" w:lineRule="auto"/>
+              <w:rPr>
+                <w:rFonts w:ascii="Calibri" w:hAnsi="Calibri" w:cs="Calibri"/>
+                <w:color w:val="000000"/>
+                <w:sz w:val="22"/>
+                <w:szCs w:val="22"/>
+                <w:lang w:eastAsia="es-PE"/>
+              </w:rPr>
+            </w:pPr>
+            <w:r>
+              <w:rPr>
+                <w:rFonts w:ascii="Calibri" w:hAnsi="Calibri" w:cs="Calibri"/>
+                <w:color w:val="000000"/>
+                <w:sz w:val="22"/>
+                <w:szCs w:val="22"/>
+              </w:rPr>
+              <w:t>12345678</w:t>
+            </w:r>
+          </w:p>
+          <w:p>
+            <w:pPr>
               <w:ind w:left="0" w:firstLine="0"/>
               <w:rPr>
                 <w:rFonts w:asciiTheme="minorHAnsi" w:hAnsiTheme="minorHAnsi"/>
@@ -2817,13 +3062,6 @@
                 <w:lang w:val="es-PE"/>
               </w:rPr>
             </w:pPr>
-            <w:r>
-              <w:rPr>
-                <w:rFonts w:asciiTheme="minorHAnsi" w:hAnsiTheme="minorHAnsi"/>
-                <w:lang w:val="es-PE"/>
-              </w:rPr>
-              <w:t>73451110</w:t>
-            </w:r>
           </w:p>
         </w:tc>
         <w:tc>
@@ -3013,23 +3251,55 @@
                 <w:lang w:val="es-PE"/>
               </w:rPr>
               <w:lastRenderedPageBreak/>
-              <w:t>A1,A2,A3,A4,</w:t>
-            </w:r>
-          </w:p>
-          <w:p>
-            <w:pPr>
-              <w:ind w:left="0" w:firstLine="0"/>
-              <w:rPr>
-                <w:rFonts w:asciiTheme="minorHAnsi" w:hAnsiTheme="minorHAnsi"/>
-                <w:lang w:val="es-PE"/>
-              </w:rPr>
-            </w:pPr>
-            <w:r>
-              <w:rPr>
-                <w:rFonts w:asciiTheme="minorHAnsi" w:hAnsiTheme="minorHAnsi"/>
-                <w:lang w:val="es-PE"/>
-              </w:rPr>
-              <w:t>B4,C4,B5</w:t>
+              <w:t>A</w:t>
+            </w:r>
+            <w:proofErr w:type="gramStart"/>
+            <w:r>
+              <w:rPr>
+                <w:rFonts w:asciiTheme="minorHAnsi" w:hAnsiTheme="minorHAnsi"/>
+                <w:lang w:val="es-PE"/>
+              </w:rPr>
+              <w:t>1,A</w:t>
+            </w:r>
+            <w:proofErr w:type="gramEnd"/>
+            <w:r>
+              <w:rPr>
+                <w:rFonts w:asciiTheme="minorHAnsi" w:hAnsiTheme="minorHAnsi"/>
+                <w:lang w:val="es-PE"/>
+              </w:rPr>
+              <w:t>2,A3,A4,</w:t>
+            </w:r>
+          </w:p>
+          <w:p>
+            <w:pPr>
+              <w:ind w:left="0" w:firstLine="0"/>
+              <w:rPr>
+                <w:rFonts w:asciiTheme="minorHAnsi" w:hAnsiTheme="minorHAnsi"/>
+                <w:lang w:val="es-PE"/>
+              </w:rPr>
+            </w:pPr>
+            <w:r>
+              <w:rPr>
+                <w:rFonts w:asciiTheme="minorHAnsi" w:hAnsiTheme="minorHAnsi"/>
+                <w:lang w:val="es-PE"/>
+              </w:rPr>
+              <w:t>B</w:t>
+            </w:r>
+            <w:proofErr w:type="gramStart"/>
+            <w:r>
+              <w:rPr>
+                <w:rFonts w:asciiTheme="minorHAnsi" w:hAnsiTheme="minorHAnsi"/>
+                <w:lang w:val="es-PE"/>
+              </w:rPr>
+              <w:t>4,C</w:t>
+            </w:r>
+            <w:proofErr w:type="gramEnd"/>
+            <w:r>
+              <w:rPr>
+                <w:rFonts w:asciiTheme="minorHAnsi" w:hAnsiTheme="minorHAnsi"/>
+                <w:lang w:val="es-PE"/>
+              </w:rPr>
+              <w:t>4,B5</w:t>
             </w:r>
           </w:p>
           <w:p>
@@ -3049,20 +3319,35 @@
           </w:tcPr>
           <w:p>
             <w:pPr>
-              <w:ind w:left="0" w:firstLine="0"/>
-              <w:rPr>
-                <w:rFonts w:asciiTheme="minorHAnsi" w:hAnsiTheme="minorHAnsi"/>
-                <w:lang w:val="es-PE"/>
-              </w:rPr>
-            </w:pPr>
-            <w:r>
-              <w:rPr>
-                <w:rFonts w:asciiTheme="minorHAnsi" w:hAnsiTheme="minorHAnsi"/>
-                <w:lang w:val="es-PE"/>
+              <w:widowControl/>
+              <w:spacing w:line="240" w:lineRule="auto"/>
+              <w:rPr>
+                <w:rFonts w:ascii="Calibri" w:hAnsi="Calibri" w:cs="Calibri"/>
+                <w:color w:val="000000"/>
+                <w:sz w:val="22"/>
+                <w:szCs w:val="22"/>
+                <w:lang w:eastAsia="es-PE"/>
+              </w:rPr>
+            </w:pPr>
+            <w:r>
+              <w:rPr>
+                <w:rFonts w:ascii="Calibri" w:hAnsi="Calibri" w:cs="Calibri"/>
+                <w:color w:val="000000"/>
+                <w:sz w:val="22"/>
+                <w:szCs w:val="22"/>
               </w:rPr>
               <w:lastRenderedPageBreak/>
-              <w:t>73451110</w:t>
-            </w:r>
+              <w:t>12345678</w:t>
+            </w:r>
+          </w:p>
+          <w:p>
+            <w:pPr>
+              <w:ind w:left="0" w:firstLine="0"/>
+              <w:rPr>
+                <w:rFonts w:asciiTheme="minorHAnsi" w:hAnsiTheme="minorHAnsi"/>
+                <w:lang w:val="es-PE"/>
+              </w:rPr>
+            </w:pPr>
           </w:p>
         </w:tc>
         <w:tc>
@@ -3105,7 +3390,7 @@
                 <w:rFonts w:asciiTheme="minorHAnsi" w:hAnsiTheme="minorHAnsi"/>
                 <w:lang w:val="es-PE"/>
               </w:rPr>
-              <w:t>30</w:t>
+              <w:t>41</w:t>
             </w:r>
           </w:p>
         </w:tc>
@@ -3141,6 +3426,29 @@
                 <w:rFonts w:asciiTheme="minorHAnsi" w:hAnsiTheme="minorHAnsi"/>
                 <w:lang w:val="es-PE"/>
               </w:rPr>
+              <w:t>1/2019</w:t>
+            </w:r>
+          </w:p>
+          <w:p>
+            <w:pPr>
+              <w:ind w:left="0" w:firstLine="0"/>
+              <w:rPr>
+                <w:rFonts w:asciiTheme="minorHAnsi" w:hAnsiTheme="minorHAnsi"/>
+                <w:lang w:val="es-PE"/>
+              </w:rPr>
+            </w:pPr>
+            <w:r>
+              <w:rPr>
+                <w:rFonts w:asciiTheme="minorHAnsi" w:hAnsiTheme="minorHAnsi"/>
+                <w:lang w:val="es-PE"/>
+              </w:rPr>
+              <w:t>0</w:t>
+            </w:r>
+            <w:r>
+              <w:rPr>
+                <w:rFonts w:asciiTheme="minorHAnsi" w:hAnsiTheme="minorHAnsi"/>
+                <w:lang w:val="es-PE"/>
+              </w:rPr>
               <w:t>1</w:t>
             </w:r>
             <w:r>
@@ -3148,29 +3456,6 @@
                 <w:rFonts w:asciiTheme="minorHAnsi" w:hAnsiTheme="minorHAnsi"/>
                 <w:lang w:val="es-PE"/>
               </w:rPr>
-              <w:t>/2019</w:t>
-            </w:r>
-          </w:p>
-          <w:p>
-            <w:pPr>
-              <w:ind w:left="0" w:firstLine="0"/>
-              <w:rPr>
-                <w:rFonts w:asciiTheme="minorHAnsi" w:hAnsiTheme="minorHAnsi"/>
-                <w:lang w:val="es-PE"/>
-              </w:rPr>
-            </w:pPr>
-            <w:r>
-              <w:rPr>
-                <w:rFonts w:asciiTheme="minorHAnsi" w:hAnsiTheme="minorHAnsi"/>
-                <w:lang w:val="es-PE"/>
-              </w:rPr>
-              <w:t>31</w:t>
-            </w:r>
-            <w:r>
-              <w:rPr>
-                <w:rFonts w:asciiTheme="minorHAnsi" w:hAnsiTheme="minorHAnsi"/>
-                <w:lang w:val="es-PE"/>
-              </w:rPr>
               <w:t>/</w:t>
             </w:r>
             <w:r>
@@ -3178,7 +3463,14 @@
                 <w:rFonts w:asciiTheme="minorHAnsi" w:hAnsiTheme="minorHAnsi"/>
                 <w:lang w:val="es-PE"/>
               </w:rPr>
-              <w:t>12</w:t>
+              <w:t>0</w:t>
+            </w:r>
+            <w:r>
+              <w:rPr>
+                <w:rFonts w:asciiTheme="minorHAnsi" w:hAnsiTheme="minorHAnsi"/>
+                <w:lang w:val="es-PE"/>
+              </w:rPr>
+              <w:t>2</w:t>
             </w:r>
             <w:r>
               <w:rPr>
@@ -3192,7 +3484,7 @@
                 <w:rFonts w:asciiTheme="minorHAnsi" w:hAnsiTheme="minorHAnsi"/>
                 <w:lang w:val="es-PE"/>
               </w:rPr>
-              <w:t>19</w:t>
+              <w:t>20</w:t>
             </w:r>
           </w:p>
         </w:tc>
@@ -3265,13 +3557,7 @@
               <w:rPr>
                 <w:rFonts w:asciiTheme="minorHAnsi" w:hAnsiTheme="minorHAnsi"/>
               </w:rPr>
-              <w:t>CP-0</w:t>
-            </w:r>
-            <w:r>
-              <w:rPr>
-                <w:rFonts w:asciiTheme="minorHAnsi" w:hAnsiTheme="minorHAnsi"/>
-              </w:rPr>
-              <w:t>7</w:t>
+              <w:t>CP-07</w:t>
             </w:r>
           </w:p>
         </w:tc>
@@ -3292,14 +3578,7 @@
                 <w:rFonts w:asciiTheme="minorHAnsi" w:hAnsiTheme="minorHAnsi"/>
                 <w:lang w:val="es-PE"/>
               </w:rPr>
-              <w:t xml:space="preserve">Al registrar contrato </w:t>
-            </w:r>
-            <w:r>
-              <w:rPr>
-                <w:rFonts w:asciiTheme="minorHAnsi" w:hAnsiTheme="minorHAnsi"/>
-                <w:lang w:val="es-PE"/>
-              </w:rPr>
-              <w:t>es menor de 3 meses</w:t>
+              <w:t>Al registrar contrato es menor de 3 meses</w:t>
             </w:r>
           </w:p>
         </w:tc>
@@ -3321,23 +3600,55 @@
                 <w:rFonts w:asciiTheme="minorHAnsi" w:hAnsiTheme="minorHAnsi"/>
                 <w:lang w:val="es-PE"/>
               </w:rPr>
-              <w:t>A1,A2,A3,A4,</w:t>
-            </w:r>
-          </w:p>
-          <w:p>
-            <w:pPr>
-              <w:ind w:left="0" w:firstLine="0"/>
-              <w:rPr>
-                <w:rFonts w:asciiTheme="minorHAnsi" w:hAnsiTheme="minorHAnsi"/>
-                <w:lang w:val="es-PE"/>
-              </w:rPr>
-            </w:pPr>
-            <w:r>
-              <w:rPr>
-                <w:rFonts w:asciiTheme="minorHAnsi" w:hAnsiTheme="minorHAnsi"/>
-                <w:lang w:val="es-PE"/>
-              </w:rPr>
-              <w:t>B4,C4,B5</w:t>
+              <w:t>A</w:t>
+            </w:r>
+            <w:proofErr w:type="gramStart"/>
+            <w:r>
+              <w:rPr>
+                <w:rFonts w:asciiTheme="minorHAnsi" w:hAnsiTheme="minorHAnsi"/>
+                <w:lang w:val="es-PE"/>
+              </w:rPr>
+              <w:t>1,A</w:t>
+            </w:r>
+            <w:proofErr w:type="gramEnd"/>
+            <w:r>
+              <w:rPr>
+                <w:rFonts w:asciiTheme="minorHAnsi" w:hAnsiTheme="minorHAnsi"/>
+                <w:lang w:val="es-PE"/>
+              </w:rPr>
+              <w:t>2,A3,A4,</w:t>
+            </w:r>
+          </w:p>
+          <w:p>
+            <w:pPr>
+              <w:ind w:left="0" w:firstLine="0"/>
+              <w:rPr>
+                <w:rFonts w:asciiTheme="minorHAnsi" w:hAnsiTheme="minorHAnsi"/>
+                <w:lang w:val="es-PE"/>
+              </w:rPr>
+            </w:pPr>
+            <w:r>
+              <w:rPr>
+                <w:rFonts w:asciiTheme="minorHAnsi" w:hAnsiTheme="minorHAnsi"/>
+                <w:lang w:val="es-PE"/>
+              </w:rPr>
+              <w:t>B</w:t>
+            </w:r>
+            <w:proofErr w:type="gramStart"/>
+            <w:r>
+              <w:rPr>
+                <w:rFonts w:asciiTheme="minorHAnsi" w:hAnsiTheme="minorHAnsi"/>
+                <w:lang w:val="es-PE"/>
+              </w:rPr>
+              <w:t>4,C</w:t>
+            </w:r>
+            <w:proofErr w:type="gramEnd"/>
+            <w:r>
+              <w:rPr>
+                <w:rFonts w:asciiTheme="minorHAnsi" w:hAnsiTheme="minorHAnsi"/>
+                <w:lang w:val="es-PE"/>
+              </w:rPr>
+              <w:t>4,B5</w:t>
             </w:r>
           </w:p>
           <w:p>
@@ -3357,19 +3668,34 @@
           </w:tcPr>
           <w:p>
             <w:pPr>
-              <w:ind w:left="0" w:firstLine="0"/>
-              <w:rPr>
-                <w:rFonts w:asciiTheme="minorHAnsi" w:hAnsiTheme="minorHAnsi"/>
-                <w:lang w:val="es-PE"/>
-              </w:rPr>
-            </w:pPr>
-            <w:r>
-              <w:rPr>
-                <w:rFonts w:asciiTheme="minorHAnsi" w:hAnsiTheme="minorHAnsi"/>
-                <w:lang w:val="es-PE"/>
-              </w:rPr>
-              <w:t>73451110</w:t>
-            </w:r>
+              <w:widowControl/>
+              <w:spacing w:line="240" w:lineRule="auto"/>
+              <w:rPr>
+                <w:rFonts w:ascii="Calibri" w:hAnsi="Calibri" w:cs="Calibri"/>
+                <w:color w:val="000000"/>
+                <w:sz w:val="22"/>
+                <w:szCs w:val="22"/>
+                <w:lang w:eastAsia="es-PE"/>
+              </w:rPr>
+            </w:pPr>
+            <w:r>
+              <w:rPr>
+                <w:rFonts w:ascii="Calibri" w:hAnsi="Calibri" w:cs="Calibri"/>
+                <w:color w:val="000000"/>
+                <w:sz w:val="22"/>
+                <w:szCs w:val="22"/>
+              </w:rPr>
+              <w:t>12345678</w:t>
+            </w:r>
+          </w:p>
+          <w:p>
+            <w:pPr>
+              <w:ind w:left="0" w:firstLine="0"/>
+              <w:rPr>
+                <w:rFonts w:asciiTheme="minorHAnsi" w:hAnsiTheme="minorHAnsi"/>
+                <w:lang w:val="es-PE"/>
+              </w:rPr>
+            </w:pPr>
           </w:p>
         </w:tc>
         <w:tc>
@@ -3412,7 +3738,7 @@
                 <w:rFonts w:asciiTheme="minorHAnsi" w:hAnsiTheme="minorHAnsi"/>
                 <w:lang w:val="es-PE"/>
               </w:rPr>
-              <w:t>30</w:t>
+              <w:t>41</w:t>
             </w:r>
           </w:p>
         </w:tc>
@@ -3450,16 +3776,7 @@
                 <w:rFonts w:asciiTheme="minorHAnsi" w:hAnsiTheme="minorHAnsi"/>
                 <w:lang w:val="es-PE"/>
               </w:rPr>
-              <w:t>01</w:t>
-            </w:r>
-            <w:bookmarkStart w:id="0" w:name="_GoBack"/>
-            <w:bookmarkEnd w:id="0"/>
-            <w:r>
-              <w:rPr>
-                <w:rFonts w:asciiTheme="minorHAnsi" w:hAnsiTheme="minorHAnsi"/>
-                <w:lang w:val="es-PE"/>
-              </w:rPr>
-              <w:t>/</w:t>
+              <w:t>01/</w:t>
             </w:r>
             <w:r>
               <w:rPr>
@@ -3473,14 +3790,7 @@
                 <w:rFonts w:asciiTheme="minorHAnsi" w:hAnsiTheme="minorHAnsi"/>
                 <w:lang w:val="es-PE"/>
               </w:rPr>
-              <w:t>/</w:t>
-            </w:r>
-            <w:r>
-              <w:rPr>
-                <w:rFonts w:asciiTheme="minorHAnsi" w:hAnsiTheme="minorHAnsi"/>
-                <w:lang w:val="es-PE"/>
-              </w:rPr>
-              <w:t>2019</w:t>
+              <w:t>/2019</w:t>
             </w:r>
           </w:p>
         </w:tc>
@@ -3538,6 +3848,430 @@
         <w:rPr>
           <w:rFonts w:asciiTheme="minorHAnsi" w:hAnsiTheme="minorHAnsi"/>
         </w:rPr>
+      </w:pPr>
+    </w:p>
+    <w:p>
+      <w:pPr>
+        <w:ind w:left="0" w:firstLine="0"/>
+        <w:rPr>
+          <w:rFonts w:asciiTheme="minorHAnsi" w:hAnsiTheme="minorHAnsi"/>
+        </w:rPr>
+      </w:pPr>
+    </w:p>
+    <w:p>
+      <w:pPr>
+        <w:ind w:left="0" w:firstLine="0"/>
+        <w:rPr>
+          <w:rFonts w:asciiTheme="minorHAnsi" w:hAnsiTheme="minorHAnsi"/>
+        </w:rPr>
+      </w:pPr>
+    </w:p>
+    <w:p>
+      <w:pPr>
+        <w:ind w:left="0" w:firstLine="0"/>
+        <w:rPr>
+          <w:rFonts w:asciiTheme="minorHAnsi" w:hAnsiTheme="minorHAnsi"/>
+        </w:rPr>
+      </w:pPr>
+    </w:p>
+    <w:p>
+      <w:pPr>
+        <w:ind w:left="0" w:firstLine="0"/>
+        <w:rPr>
+          <w:rFonts w:asciiTheme="minorHAnsi" w:hAnsiTheme="minorHAnsi"/>
+        </w:rPr>
+      </w:pPr>
+    </w:p>
+    <w:p>
+      <w:pPr>
+        <w:ind w:left="0" w:firstLine="0"/>
+        <w:rPr>
+          <w:rFonts w:asciiTheme="minorHAnsi" w:hAnsiTheme="minorHAnsi"/>
+        </w:rPr>
+      </w:pPr>
+    </w:p>
+    <w:p>
+      <w:pPr>
+        <w:ind w:left="0" w:firstLine="0"/>
+        <w:rPr>
+          <w:rFonts w:asciiTheme="minorHAnsi" w:hAnsiTheme="minorHAnsi"/>
+        </w:rPr>
+      </w:pPr>
+    </w:p>
+    <w:p>
+      <w:pPr>
+        <w:ind w:left="0" w:firstLine="0"/>
+        <w:rPr>
+          <w:rFonts w:asciiTheme="minorHAnsi" w:hAnsiTheme="minorHAnsi"/>
+        </w:rPr>
+      </w:pPr>
+    </w:p>
+    <w:p>
+      <w:pPr>
+        <w:ind w:left="0" w:firstLine="0"/>
+        <w:rPr>
+          <w:rFonts w:asciiTheme="minorHAnsi" w:hAnsiTheme="minorHAnsi"/>
+        </w:rPr>
+      </w:pPr>
+    </w:p>
+    <w:p>
+      <w:pPr>
+        <w:ind w:left="0" w:firstLine="0"/>
+        <w:rPr>
+          <w:rFonts w:asciiTheme="minorHAnsi" w:hAnsiTheme="minorHAnsi"/>
+        </w:rPr>
+      </w:pPr>
+    </w:p>
+    <w:p>
+      <w:pPr>
+        <w:ind w:left="0" w:firstLine="0"/>
+        <w:rPr>
+          <w:rFonts w:asciiTheme="minorHAnsi" w:hAnsiTheme="minorHAnsi"/>
+        </w:rPr>
+      </w:pPr>
+    </w:p>
+    <w:p>
+      <w:pPr>
+        <w:ind w:left="0" w:firstLine="0"/>
+        <w:rPr>
+          <w:rFonts w:asciiTheme="minorHAnsi" w:hAnsiTheme="minorHAnsi"/>
+        </w:rPr>
+      </w:pPr>
+    </w:p>
+    <w:p>
+      <w:pPr>
+        <w:ind w:left="0" w:firstLine="0"/>
+        <w:rPr>
+          <w:rFonts w:asciiTheme="minorHAnsi" w:hAnsiTheme="minorHAnsi"/>
+        </w:rPr>
+      </w:pPr>
+    </w:p>
+    <w:p>
+      <w:pPr>
+        <w:ind w:left="0" w:firstLine="0"/>
+        <w:rPr>
+          <w:rFonts w:asciiTheme="minorHAnsi" w:hAnsiTheme="minorHAnsi"/>
+        </w:rPr>
+      </w:pPr>
+    </w:p>
+    <w:p>
+      <w:pPr>
+        <w:ind w:left="0" w:firstLine="0"/>
+        <w:rPr>
+          <w:rFonts w:asciiTheme="minorHAnsi" w:hAnsiTheme="minorHAnsi"/>
+        </w:rPr>
+      </w:pPr>
+    </w:p>
+    <w:p>
+      <w:pPr>
+        <w:ind w:left="0" w:firstLine="0"/>
+        <w:rPr>
+          <w:rFonts w:asciiTheme="minorHAnsi" w:hAnsiTheme="minorHAnsi"/>
+        </w:rPr>
+      </w:pPr>
+    </w:p>
+    <w:p>
+      <w:pPr>
+        <w:ind w:left="0" w:firstLine="0"/>
+        <w:rPr>
+          <w:rFonts w:asciiTheme="minorHAnsi" w:hAnsiTheme="minorHAnsi"/>
+        </w:rPr>
+      </w:pPr>
+    </w:p>
+    <w:p>
+      <w:pPr>
+        <w:ind w:left="0" w:firstLine="0"/>
+        <w:rPr>
+          <w:rFonts w:asciiTheme="minorHAnsi" w:hAnsiTheme="minorHAnsi"/>
+        </w:rPr>
+      </w:pPr>
+    </w:p>
+    <w:p>
+      <w:pPr>
+        <w:ind w:left="0" w:firstLine="0"/>
+        <w:rPr>
+          <w:rFonts w:asciiTheme="minorHAnsi" w:hAnsiTheme="minorHAnsi"/>
+        </w:rPr>
+      </w:pPr>
+    </w:p>
+    <w:p>
+      <w:pPr>
+        <w:ind w:left="0" w:firstLine="0"/>
+        <w:rPr>
+          <w:rFonts w:asciiTheme="minorHAnsi" w:hAnsiTheme="minorHAnsi"/>
+        </w:rPr>
+      </w:pPr>
+    </w:p>
+    <w:p>
+      <w:pPr>
+        <w:ind w:left="0" w:firstLine="0"/>
+        <w:rPr>
+          <w:rFonts w:asciiTheme="minorHAnsi" w:hAnsiTheme="minorHAnsi"/>
+        </w:rPr>
+      </w:pPr>
+    </w:p>
+    <w:p>
+      <w:pPr>
+        <w:ind w:left="0" w:firstLine="0"/>
+        <w:rPr>
+          <w:rFonts w:asciiTheme="minorHAnsi" w:hAnsiTheme="minorHAnsi"/>
+        </w:rPr>
+      </w:pPr>
+    </w:p>
+    <w:p>
+      <w:pPr>
+        <w:ind w:left="0" w:firstLine="0"/>
+        <w:rPr>
+          <w:rFonts w:asciiTheme="minorHAnsi" w:hAnsiTheme="minorHAnsi"/>
+        </w:rPr>
+      </w:pPr>
+    </w:p>
+    <w:p>
+      <w:pPr>
+        <w:ind w:left="0" w:firstLine="0"/>
+        <w:rPr>
+          <w:rFonts w:asciiTheme="minorHAnsi" w:hAnsiTheme="minorHAnsi"/>
+        </w:rPr>
+      </w:pPr>
+    </w:p>
+    <w:p>
+      <w:pPr>
+        <w:ind w:left="0" w:firstLine="0"/>
+        <w:rPr>
+          <w:rFonts w:asciiTheme="minorHAnsi" w:hAnsiTheme="minorHAnsi"/>
+        </w:rPr>
+      </w:pPr>
+    </w:p>
+    <w:p>
+      <w:pPr>
+        <w:ind w:left="0" w:firstLine="0"/>
+        <w:rPr>
+          <w:rFonts w:asciiTheme="minorHAnsi" w:hAnsiTheme="minorHAnsi"/>
+        </w:rPr>
+      </w:pPr>
+    </w:p>
+    <w:p>
+      <w:pPr>
+        <w:ind w:left="0" w:firstLine="0"/>
+        <w:rPr>
+          <w:rFonts w:asciiTheme="minorHAnsi" w:hAnsiTheme="minorHAnsi"/>
+        </w:rPr>
+      </w:pPr>
+    </w:p>
+    <w:p>
+      <w:pPr>
+        <w:ind w:left="0" w:firstLine="0"/>
+        <w:rPr>
+          <w:rFonts w:asciiTheme="minorHAnsi" w:hAnsiTheme="minorHAnsi"/>
+        </w:rPr>
+      </w:pPr>
+    </w:p>
+    <w:p>
+      <w:pPr>
+        <w:ind w:left="0" w:firstLine="0"/>
+        <w:rPr>
+          <w:rFonts w:asciiTheme="minorHAnsi" w:hAnsiTheme="minorHAnsi"/>
+        </w:rPr>
+      </w:pPr>
+    </w:p>
+    <w:p>
+      <w:pPr>
+        <w:ind w:left="0" w:firstLine="0"/>
+        <w:rPr>
+          <w:rFonts w:asciiTheme="minorHAnsi" w:hAnsiTheme="minorHAnsi"/>
+        </w:rPr>
+      </w:pPr>
+    </w:p>
+    <w:p>
+      <w:pPr>
+        <w:ind w:left="0" w:firstLine="0"/>
+        <w:rPr>
+          <w:rFonts w:asciiTheme="minorHAnsi" w:hAnsiTheme="minorHAnsi"/>
+        </w:rPr>
+      </w:pPr>
+    </w:p>
+    <w:p>
+      <w:pPr>
+        <w:ind w:left="0" w:firstLine="0"/>
+        <w:rPr>
+          <w:rFonts w:asciiTheme="minorHAnsi" w:hAnsiTheme="minorHAnsi"/>
+        </w:rPr>
+      </w:pPr>
+    </w:p>
+    <w:p>
+      <w:pPr>
+        <w:ind w:left="0" w:firstLine="0"/>
+        <w:rPr>
+          <w:rFonts w:asciiTheme="minorHAnsi" w:hAnsiTheme="minorHAnsi"/>
+        </w:rPr>
+      </w:pPr>
+    </w:p>
+    <w:p>
+      <w:pPr>
+        <w:ind w:left="0" w:firstLine="0"/>
+        <w:rPr>
+          <w:rFonts w:asciiTheme="minorHAnsi" w:hAnsiTheme="minorHAnsi"/>
+        </w:rPr>
+      </w:pPr>
+    </w:p>
+    <w:p>
+      <w:pPr>
+        <w:ind w:left="0" w:firstLine="0"/>
+        <w:rPr>
+          <w:rFonts w:asciiTheme="minorHAnsi" w:hAnsiTheme="minorHAnsi"/>
+        </w:rPr>
+      </w:pPr>
+    </w:p>
+    <w:p>
+      <w:pPr>
+        <w:ind w:left="0" w:firstLine="0"/>
+        <w:rPr>
+          <w:rFonts w:asciiTheme="minorHAnsi" w:hAnsiTheme="minorHAnsi"/>
+        </w:rPr>
+      </w:pPr>
+    </w:p>
+    <w:p>
+      <w:pPr>
+        <w:ind w:left="0" w:firstLine="0"/>
+        <w:rPr>
+          <w:rFonts w:asciiTheme="minorHAnsi" w:hAnsiTheme="minorHAnsi"/>
+        </w:rPr>
+      </w:pPr>
+    </w:p>
+    <w:p>
+      <w:pPr>
+        <w:ind w:left="0" w:firstLine="0"/>
+        <w:rPr>
+          <w:rFonts w:asciiTheme="minorHAnsi" w:hAnsiTheme="minorHAnsi"/>
+        </w:rPr>
+      </w:pPr>
+    </w:p>
+    <w:p>
+      <w:pPr>
+        <w:ind w:left="0" w:firstLine="0"/>
+        <w:rPr>
+          <w:rFonts w:asciiTheme="minorHAnsi" w:hAnsiTheme="minorHAnsi"/>
+        </w:rPr>
+      </w:pPr>
+    </w:p>
+    <w:p>
+      <w:pPr>
+        <w:ind w:left="0" w:firstLine="0"/>
+        <w:rPr>
+          <w:rFonts w:asciiTheme="minorHAnsi" w:hAnsiTheme="minorHAnsi"/>
+        </w:rPr>
+      </w:pPr>
+    </w:p>
+    <w:p>
+      <w:pPr>
+        <w:ind w:left="0" w:firstLine="0"/>
+        <w:rPr>
+          <w:rFonts w:asciiTheme="minorHAnsi" w:hAnsiTheme="minorHAnsi"/>
+        </w:rPr>
+      </w:pPr>
+    </w:p>
+    <w:p>
+      <w:pPr>
+        <w:ind w:left="0" w:firstLine="0"/>
+        <w:rPr>
+          <w:rFonts w:asciiTheme="minorHAnsi" w:hAnsiTheme="minorHAnsi"/>
+        </w:rPr>
+      </w:pPr>
+    </w:p>
+    <w:p>
+      <w:pPr>
+        <w:ind w:left="0" w:firstLine="0"/>
+        <w:rPr>
+          <w:rFonts w:asciiTheme="minorHAnsi" w:hAnsiTheme="minorHAnsi"/>
+        </w:rPr>
+      </w:pPr>
+    </w:p>
+    <w:p>
+      <w:pPr>
+        <w:ind w:left="0" w:firstLine="0"/>
+        <w:rPr>
+          <w:rFonts w:asciiTheme="minorHAnsi" w:hAnsiTheme="minorHAnsi"/>
+        </w:rPr>
+      </w:pPr>
+    </w:p>
+    <w:p>
+      <w:pPr>
+        <w:ind w:left="0" w:firstLine="0"/>
+        <w:rPr>
+          <w:rFonts w:asciiTheme="minorHAnsi" w:hAnsiTheme="minorHAnsi"/>
+        </w:rPr>
+      </w:pPr>
+    </w:p>
+    <w:p>
+      <w:pPr>
+        <w:ind w:left="0" w:firstLine="0"/>
+        <w:rPr>
+          <w:rFonts w:asciiTheme="minorHAnsi" w:hAnsiTheme="minorHAnsi"/>
+        </w:rPr>
+      </w:pPr>
+    </w:p>
+    <w:p>
+      <w:pPr>
+        <w:ind w:left="0" w:firstLine="0"/>
+        <w:rPr>
+          <w:rFonts w:asciiTheme="minorHAnsi" w:hAnsiTheme="minorHAnsi"/>
+        </w:rPr>
+      </w:pPr>
+    </w:p>
+    <w:p>
+      <w:pPr>
+        <w:ind w:left="0" w:firstLine="0"/>
+        <w:rPr>
+          <w:rFonts w:asciiTheme="minorHAnsi" w:hAnsiTheme="minorHAnsi"/>
+        </w:rPr>
+      </w:pPr>
+    </w:p>
+    <w:p>
+      <w:pPr>
+        <w:ind w:left="0" w:firstLine="0"/>
+        <w:rPr>
+          <w:rFonts w:asciiTheme="minorHAnsi" w:hAnsiTheme="minorHAnsi"/>
+        </w:rPr>
+      </w:pPr>
+    </w:p>
+    <w:p>
+      <w:pPr>
+        <w:ind w:left="0" w:firstLine="0"/>
+        <w:rPr>
+          <w:rFonts w:asciiTheme="minorHAnsi" w:hAnsiTheme="minorHAnsi"/>
+        </w:rPr>
+      </w:pPr>
+    </w:p>
+    <w:p>
+      <w:pPr>
+        <w:ind w:left="0" w:firstLine="0"/>
+        <w:rPr>
+          <w:rFonts w:asciiTheme="minorHAnsi" w:hAnsiTheme="minorHAnsi"/>
+        </w:rPr>
+      </w:pPr>
+    </w:p>
+    <w:p>
+      <w:pPr>
+        <w:ind w:left="0" w:firstLine="0"/>
+        <w:rPr>
+          <w:rFonts w:asciiTheme="minorHAnsi" w:hAnsiTheme="minorHAnsi"/>
+        </w:rPr>
+      </w:pPr>
+    </w:p>
+    <w:p>
+      <w:pPr>
+        <w:ind w:left="0" w:firstLine="0"/>
+        <w:rPr>
+          <w:rFonts w:asciiTheme="minorHAnsi" w:hAnsiTheme="minorHAnsi"/>
+        </w:rPr>
+        <w:sectPr>
+          <w:headerReference w:type="default" r:id="rId7"/>
+          <w:footerReference w:type="default" r:id="rId8"/>
+          <w:pgSz w:w="11907" w:h="16840" w:code="9"/>
+          <w:pgMar w:top="720" w:right="720" w:bottom="720" w:left="720" w:header="709" w:footer="709" w:gutter="0"/>
+          <w:cols w:space="708"/>
+          <w:docGrid w:linePitch="360"/>
+        </w:sectPr>
       </w:pPr>
     </w:p>
     <w:p>
@@ -3582,6 +4316,2520 @@
         </w:rPr>
       </w:pPr>
     </w:p>
+    <w:tbl>
+      <w:tblPr>
+        <w:tblW w:w="14019" w:type="dxa"/>
+        <w:tblCellMar>
+          <w:left w:w="70" w:type="dxa"/>
+          <w:right w:w="70" w:type="dxa"/>
+        </w:tblCellMar>
+        <w:tblLook w:val="04A0" w:firstRow="1" w:lastRow="0" w:firstColumn="1" w:lastColumn="0" w:noHBand="0" w:noVBand="1"/>
+      </w:tblPr>
+      <w:tblGrid>
+        <w:gridCol w:w="846"/>
+        <w:gridCol w:w="2410"/>
+        <w:gridCol w:w="1275"/>
+        <w:gridCol w:w="2410"/>
+        <w:gridCol w:w="1418"/>
+        <w:gridCol w:w="1842"/>
+        <w:gridCol w:w="1560"/>
+        <w:gridCol w:w="2258"/>
+      </w:tblGrid>
+      <w:tr>
+        <w:trPr>
+          <w:trHeight w:val="300"/>
+        </w:trPr>
+        <w:tc>
+          <w:tcPr>
+            <w:tcW w:w="846" w:type="dxa"/>
+            <w:tcBorders>
+              <w:top w:val="single" w:sz="4" w:space="0" w:color="auto"/>
+              <w:left w:val="single" w:sz="4" w:space="0" w:color="auto"/>
+              <w:bottom w:val="single" w:sz="4" w:space="0" w:color="auto"/>
+              <w:right w:val="single" w:sz="4" w:space="0" w:color="auto"/>
+            </w:tcBorders>
+            <w:shd w:val="clear" w:color="auto" w:fill="auto"/>
+            <w:noWrap/>
+            <w:vAlign w:val="bottom"/>
+            <w:hideMark/>
+          </w:tcPr>
+          <w:p>
+            <w:pPr>
+              <w:widowControl/>
+              <w:spacing w:line="240" w:lineRule="auto"/>
+              <w:ind w:left="0" w:firstLine="0"/>
+              <w:rPr>
+                <w:rFonts w:ascii="Calibri" w:hAnsi="Calibri" w:cs="Calibri"/>
+                <w:color w:val="000000"/>
+                <w:sz w:val="22"/>
+                <w:szCs w:val="22"/>
+                <w:lang w:val="es-MX" w:eastAsia="es-MX"/>
+              </w:rPr>
+            </w:pPr>
+            <w:proofErr w:type="spellStart"/>
+            <w:r>
+              <w:rPr>
+                <w:rFonts w:ascii="Calibri" w:hAnsi="Calibri" w:cs="Calibri"/>
+                <w:color w:val="000000"/>
+                <w:sz w:val="22"/>
+                <w:szCs w:val="22"/>
+                <w:lang w:val="es-MX" w:eastAsia="es-MX"/>
+              </w:rPr>
+              <w:t>Codigo</w:t>
+            </w:r>
+            <w:proofErr w:type="spellEnd"/>
+          </w:p>
+        </w:tc>
+        <w:tc>
+          <w:tcPr>
+            <w:tcW w:w="2410" w:type="dxa"/>
+            <w:tcBorders>
+              <w:top w:val="single" w:sz="4" w:space="0" w:color="auto"/>
+              <w:left w:val="nil"/>
+              <w:bottom w:val="single" w:sz="4" w:space="0" w:color="auto"/>
+              <w:right w:val="single" w:sz="4" w:space="0" w:color="auto"/>
+            </w:tcBorders>
+            <w:shd w:val="clear" w:color="auto" w:fill="auto"/>
+            <w:noWrap/>
+            <w:vAlign w:val="center"/>
+            <w:hideMark/>
+          </w:tcPr>
+          <w:p>
+            <w:pPr>
+              <w:widowControl/>
+              <w:spacing w:line="240" w:lineRule="auto"/>
+              <w:ind w:left="0" w:firstLine="0"/>
+              <w:jc w:val="center"/>
+              <w:rPr>
+                <w:rFonts w:ascii="Calibri" w:hAnsi="Calibri" w:cs="Calibri"/>
+                <w:color w:val="000000"/>
+                <w:sz w:val="22"/>
+                <w:szCs w:val="22"/>
+                <w:lang w:val="es-MX" w:eastAsia="es-MX"/>
+              </w:rPr>
+            </w:pPr>
+            <w:r>
+              <w:rPr>
+                <w:rFonts w:ascii="Calibri" w:hAnsi="Calibri" w:cs="Calibri"/>
+                <w:color w:val="000000"/>
+                <w:sz w:val="22"/>
+                <w:szCs w:val="22"/>
+                <w:lang w:val="es-MX" w:eastAsia="es-MX"/>
+              </w:rPr>
+              <w:t>Nombre</w:t>
+            </w:r>
+          </w:p>
+        </w:tc>
+        <w:tc>
+          <w:tcPr>
+            <w:tcW w:w="1275" w:type="dxa"/>
+            <w:tcBorders>
+              <w:top w:val="single" w:sz="4" w:space="0" w:color="auto"/>
+              <w:left w:val="nil"/>
+              <w:bottom w:val="single" w:sz="4" w:space="0" w:color="auto"/>
+              <w:right w:val="single" w:sz="4" w:space="0" w:color="auto"/>
+            </w:tcBorders>
+            <w:shd w:val="clear" w:color="auto" w:fill="auto"/>
+            <w:noWrap/>
+            <w:vAlign w:val="center"/>
+            <w:hideMark/>
+          </w:tcPr>
+          <w:p>
+            <w:pPr>
+              <w:widowControl/>
+              <w:spacing w:line="240" w:lineRule="auto"/>
+              <w:ind w:left="0" w:firstLine="0"/>
+              <w:jc w:val="center"/>
+              <w:rPr>
+                <w:rFonts w:ascii="Calibri" w:hAnsi="Calibri" w:cs="Calibri"/>
+                <w:color w:val="000000"/>
+                <w:sz w:val="22"/>
+                <w:szCs w:val="22"/>
+                <w:lang w:val="es-MX" w:eastAsia="es-MX"/>
+              </w:rPr>
+            </w:pPr>
+            <w:r>
+              <w:rPr>
+                <w:rFonts w:ascii="Calibri" w:hAnsi="Calibri" w:cs="Calibri"/>
+                <w:color w:val="000000"/>
+                <w:sz w:val="22"/>
+                <w:szCs w:val="22"/>
+                <w:lang w:val="es-MX" w:eastAsia="es-MX"/>
+              </w:rPr>
+              <w:t>DNI</w:t>
+            </w:r>
+          </w:p>
+        </w:tc>
+        <w:tc>
+          <w:tcPr>
+            <w:tcW w:w="2410" w:type="dxa"/>
+            <w:tcBorders>
+              <w:top w:val="single" w:sz="4" w:space="0" w:color="auto"/>
+              <w:left w:val="nil"/>
+              <w:bottom w:val="single" w:sz="4" w:space="0" w:color="auto"/>
+              <w:right w:val="single" w:sz="4" w:space="0" w:color="auto"/>
+            </w:tcBorders>
+            <w:shd w:val="clear" w:color="auto" w:fill="auto"/>
+            <w:noWrap/>
+            <w:vAlign w:val="center"/>
+            <w:hideMark/>
+          </w:tcPr>
+          <w:p>
+            <w:pPr>
+              <w:widowControl/>
+              <w:spacing w:line="240" w:lineRule="auto"/>
+              <w:ind w:left="0" w:firstLine="0"/>
+              <w:jc w:val="center"/>
+              <w:rPr>
+                <w:rFonts w:ascii="Calibri" w:hAnsi="Calibri" w:cs="Calibri"/>
+                <w:color w:val="000000"/>
+                <w:sz w:val="22"/>
+                <w:szCs w:val="22"/>
+                <w:lang w:val="es-MX" w:eastAsia="es-MX"/>
+              </w:rPr>
+            </w:pPr>
+            <w:proofErr w:type="spellStart"/>
+            <w:r>
+              <w:rPr>
+                <w:rFonts w:ascii="Calibri" w:hAnsi="Calibri" w:cs="Calibri"/>
+                <w:color w:val="000000"/>
+                <w:sz w:val="22"/>
+                <w:szCs w:val="22"/>
+                <w:lang w:val="es-MX" w:eastAsia="es-MX"/>
+              </w:rPr>
+              <w:t>Direccion</w:t>
+            </w:r>
+            <w:proofErr w:type="spellEnd"/>
+          </w:p>
+        </w:tc>
+        <w:tc>
+          <w:tcPr>
+            <w:tcW w:w="1418" w:type="dxa"/>
+            <w:tcBorders>
+              <w:top w:val="single" w:sz="4" w:space="0" w:color="auto"/>
+              <w:left w:val="nil"/>
+              <w:bottom w:val="single" w:sz="4" w:space="0" w:color="auto"/>
+              <w:right w:val="single" w:sz="4" w:space="0" w:color="auto"/>
+            </w:tcBorders>
+            <w:shd w:val="clear" w:color="auto" w:fill="auto"/>
+            <w:noWrap/>
+            <w:vAlign w:val="center"/>
+            <w:hideMark/>
+          </w:tcPr>
+          <w:p>
+            <w:pPr>
+              <w:widowControl/>
+              <w:spacing w:line="240" w:lineRule="auto"/>
+              <w:ind w:left="0" w:firstLine="0"/>
+              <w:jc w:val="center"/>
+              <w:rPr>
+                <w:rFonts w:ascii="Calibri" w:hAnsi="Calibri" w:cs="Calibri"/>
+                <w:color w:val="000000"/>
+                <w:sz w:val="22"/>
+                <w:szCs w:val="22"/>
+                <w:lang w:val="es-MX" w:eastAsia="es-MX"/>
+              </w:rPr>
+            </w:pPr>
+            <w:proofErr w:type="spellStart"/>
+            <w:r>
+              <w:rPr>
+                <w:rFonts w:ascii="Calibri" w:hAnsi="Calibri" w:cs="Calibri"/>
+                <w:color w:val="000000"/>
+                <w:sz w:val="22"/>
+                <w:szCs w:val="22"/>
+                <w:lang w:val="es-MX" w:eastAsia="es-MX"/>
+              </w:rPr>
+              <w:t>Telefono</w:t>
+            </w:r>
+            <w:proofErr w:type="spellEnd"/>
+          </w:p>
+        </w:tc>
+        <w:tc>
+          <w:tcPr>
+            <w:tcW w:w="1842" w:type="dxa"/>
+            <w:tcBorders>
+              <w:top w:val="single" w:sz="4" w:space="0" w:color="auto"/>
+              <w:left w:val="nil"/>
+              <w:bottom w:val="single" w:sz="4" w:space="0" w:color="auto"/>
+              <w:right w:val="single" w:sz="4" w:space="0" w:color="auto"/>
+            </w:tcBorders>
+            <w:shd w:val="clear" w:color="auto" w:fill="auto"/>
+            <w:noWrap/>
+            <w:vAlign w:val="center"/>
+            <w:hideMark/>
+          </w:tcPr>
+          <w:p>
+            <w:pPr>
+              <w:widowControl/>
+              <w:spacing w:line="240" w:lineRule="auto"/>
+              <w:ind w:left="0" w:firstLine="0"/>
+              <w:jc w:val="center"/>
+              <w:rPr>
+                <w:rFonts w:ascii="Calibri" w:hAnsi="Calibri" w:cs="Calibri"/>
+                <w:color w:val="000000"/>
+                <w:sz w:val="22"/>
+                <w:szCs w:val="22"/>
+                <w:lang w:val="es-MX" w:eastAsia="es-MX"/>
+              </w:rPr>
+            </w:pPr>
+            <w:r>
+              <w:rPr>
+                <w:rFonts w:ascii="Calibri" w:hAnsi="Calibri" w:cs="Calibri"/>
+                <w:color w:val="000000"/>
+                <w:sz w:val="22"/>
+                <w:szCs w:val="22"/>
+                <w:lang w:val="es-MX" w:eastAsia="es-MX"/>
+              </w:rPr>
+              <w:t>Fecha de Nacimiento</w:t>
+            </w:r>
+          </w:p>
+        </w:tc>
+        <w:tc>
+          <w:tcPr>
+            <w:tcW w:w="1560" w:type="dxa"/>
+            <w:tcBorders>
+              <w:top w:val="single" w:sz="4" w:space="0" w:color="auto"/>
+              <w:left w:val="nil"/>
+              <w:bottom w:val="single" w:sz="4" w:space="0" w:color="auto"/>
+              <w:right w:val="single" w:sz="4" w:space="0" w:color="auto"/>
+            </w:tcBorders>
+            <w:shd w:val="clear" w:color="auto" w:fill="auto"/>
+            <w:noWrap/>
+            <w:vAlign w:val="center"/>
+            <w:hideMark/>
+          </w:tcPr>
+          <w:p>
+            <w:pPr>
+              <w:widowControl/>
+              <w:spacing w:line="240" w:lineRule="auto"/>
+              <w:ind w:left="0" w:firstLine="0"/>
+              <w:jc w:val="center"/>
+              <w:rPr>
+                <w:rFonts w:ascii="Calibri" w:hAnsi="Calibri" w:cs="Calibri"/>
+                <w:color w:val="000000"/>
+                <w:sz w:val="22"/>
+                <w:szCs w:val="22"/>
+                <w:lang w:val="es-MX" w:eastAsia="es-MX"/>
+              </w:rPr>
+            </w:pPr>
+            <w:r>
+              <w:rPr>
+                <w:rFonts w:ascii="Calibri" w:hAnsi="Calibri" w:cs="Calibri"/>
+                <w:color w:val="000000"/>
+                <w:sz w:val="22"/>
+                <w:szCs w:val="22"/>
+                <w:lang w:val="es-MX" w:eastAsia="es-MX"/>
+              </w:rPr>
+              <w:t>Estado Civil</w:t>
+            </w:r>
+          </w:p>
+        </w:tc>
+        <w:tc>
+          <w:tcPr>
+            <w:tcW w:w="2258" w:type="dxa"/>
+            <w:tcBorders>
+              <w:top w:val="single" w:sz="4" w:space="0" w:color="auto"/>
+              <w:bottom w:val="single" w:sz="4" w:space="0" w:color="auto"/>
+              <w:right w:val="single" w:sz="4" w:space="0" w:color="auto"/>
+            </w:tcBorders>
+            <w:vAlign w:val="center"/>
+          </w:tcPr>
+          <w:p>
+            <w:pPr>
+              <w:widowControl/>
+              <w:spacing w:line="240" w:lineRule="auto"/>
+              <w:rPr>
+                <w:lang w:val="es-MX" w:eastAsia="es-MX"/>
+              </w:rPr>
+            </w:pPr>
+            <w:r>
+              <w:rPr>
+                <w:rFonts w:ascii="Calibri" w:hAnsi="Calibri" w:cs="Calibri"/>
+                <w:color w:val="000000"/>
+                <w:sz w:val="22"/>
+                <w:szCs w:val="22"/>
+              </w:rPr>
+              <w:t xml:space="preserve">Grado </w:t>
+            </w:r>
+            <w:proofErr w:type="spellStart"/>
+            <w:r>
+              <w:rPr>
+                <w:rFonts w:ascii="Calibri" w:hAnsi="Calibri" w:cs="Calibri"/>
+                <w:color w:val="000000"/>
+                <w:sz w:val="22"/>
+                <w:szCs w:val="22"/>
+              </w:rPr>
+              <w:t>Academico</w:t>
+            </w:r>
+            <w:proofErr w:type="spellEnd"/>
+            <w:r>
+              <w:rPr>
+                <w:rFonts w:ascii="Calibri" w:hAnsi="Calibri" w:cs="Calibri"/>
+                <w:color w:val="000000"/>
+                <w:sz w:val="22"/>
+                <w:szCs w:val="22"/>
+              </w:rPr>
+              <w:t xml:space="preserve"> </w:t>
+            </w:r>
+          </w:p>
+        </w:tc>
+      </w:tr>
+      <w:tr>
+        <w:trPr>
+          <w:trHeight w:val="300"/>
+        </w:trPr>
+        <w:tc>
+          <w:tcPr>
+            <w:tcW w:w="846" w:type="dxa"/>
+            <w:tcBorders>
+              <w:top w:val="nil"/>
+              <w:left w:val="single" w:sz="4" w:space="0" w:color="auto"/>
+              <w:bottom w:val="single" w:sz="4" w:space="0" w:color="auto"/>
+              <w:right w:val="single" w:sz="4" w:space="0" w:color="auto"/>
+            </w:tcBorders>
+            <w:shd w:val="clear" w:color="auto" w:fill="auto"/>
+            <w:noWrap/>
+            <w:vAlign w:val="bottom"/>
+            <w:hideMark/>
+          </w:tcPr>
+          <w:p>
+            <w:pPr>
+              <w:widowControl/>
+              <w:spacing w:line="240" w:lineRule="auto"/>
+              <w:ind w:left="0" w:firstLine="0"/>
+              <w:rPr>
+                <w:rFonts w:ascii="Calibri" w:hAnsi="Calibri" w:cs="Calibri"/>
+                <w:color w:val="000000"/>
+                <w:sz w:val="22"/>
+                <w:szCs w:val="22"/>
+                <w:lang w:val="es-MX" w:eastAsia="es-MX"/>
+              </w:rPr>
+            </w:pPr>
+            <w:r>
+              <w:rPr>
+                <w:rFonts w:ascii="Calibri" w:hAnsi="Calibri" w:cs="Calibri"/>
+                <w:color w:val="000000"/>
+                <w:sz w:val="22"/>
+                <w:szCs w:val="22"/>
+                <w:lang w:val="es-MX" w:eastAsia="es-MX"/>
+              </w:rPr>
+              <w:t>TR-00000</w:t>
+            </w:r>
+          </w:p>
+        </w:tc>
+        <w:tc>
+          <w:tcPr>
+            <w:tcW w:w="2410" w:type="dxa"/>
+            <w:tcBorders>
+              <w:top w:val="nil"/>
+              <w:left w:val="nil"/>
+              <w:bottom w:val="single" w:sz="4" w:space="0" w:color="auto"/>
+              <w:right w:val="single" w:sz="4" w:space="0" w:color="auto"/>
+            </w:tcBorders>
+            <w:shd w:val="clear" w:color="auto" w:fill="auto"/>
+            <w:noWrap/>
+            <w:vAlign w:val="bottom"/>
+            <w:hideMark/>
+          </w:tcPr>
+          <w:p>
+            <w:pPr>
+              <w:widowControl/>
+              <w:spacing w:line="240" w:lineRule="auto"/>
+              <w:ind w:left="0" w:firstLine="0"/>
+              <w:rPr>
+                <w:rFonts w:ascii="Calibri" w:hAnsi="Calibri" w:cs="Calibri"/>
+                <w:color w:val="000000"/>
+                <w:sz w:val="22"/>
+                <w:szCs w:val="22"/>
+                <w:lang w:val="es-MX" w:eastAsia="es-MX"/>
+              </w:rPr>
+            </w:pPr>
+            <w:r>
+              <w:rPr>
+                <w:rFonts w:ascii="Calibri" w:hAnsi="Calibri" w:cs="Calibri"/>
+                <w:color w:val="000000"/>
+                <w:sz w:val="22"/>
+                <w:szCs w:val="22"/>
+                <w:lang w:val="es-MX" w:eastAsia="es-MX"/>
+              </w:rPr>
+              <w:t xml:space="preserve">Kevin </w:t>
+            </w:r>
+            <w:proofErr w:type="spellStart"/>
+            <w:r>
+              <w:rPr>
+                <w:rFonts w:ascii="Calibri" w:hAnsi="Calibri" w:cs="Calibri"/>
+                <w:color w:val="000000"/>
+                <w:sz w:val="22"/>
+                <w:szCs w:val="22"/>
+                <w:lang w:val="es-MX" w:eastAsia="es-MX"/>
+              </w:rPr>
+              <w:t>Piazzoli</w:t>
+            </w:r>
+            <w:proofErr w:type="spellEnd"/>
+            <w:r>
+              <w:rPr>
+                <w:rFonts w:ascii="Calibri" w:hAnsi="Calibri" w:cs="Calibri"/>
+                <w:color w:val="000000"/>
+                <w:sz w:val="22"/>
+                <w:szCs w:val="22"/>
+                <w:lang w:val="es-MX" w:eastAsia="es-MX"/>
+              </w:rPr>
+              <w:t xml:space="preserve"> </w:t>
+            </w:r>
+            <w:proofErr w:type="spellStart"/>
+            <w:r>
+              <w:rPr>
+                <w:rFonts w:ascii="Calibri" w:hAnsi="Calibri" w:cs="Calibri"/>
+                <w:color w:val="000000"/>
+                <w:sz w:val="22"/>
+                <w:szCs w:val="22"/>
+                <w:lang w:val="es-MX" w:eastAsia="es-MX"/>
+              </w:rPr>
+              <w:t>Felix</w:t>
+            </w:r>
+            <w:proofErr w:type="spellEnd"/>
+            <w:r>
+              <w:rPr>
+                <w:rFonts w:ascii="Calibri" w:hAnsi="Calibri" w:cs="Calibri"/>
+                <w:color w:val="000000"/>
+                <w:sz w:val="22"/>
+                <w:szCs w:val="22"/>
+                <w:lang w:val="es-MX" w:eastAsia="es-MX"/>
+              </w:rPr>
+              <w:t xml:space="preserve"> </w:t>
+            </w:r>
+            <w:proofErr w:type="spellStart"/>
+            <w:r>
+              <w:rPr>
+                <w:rFonts w:ascii="Calibri" w:hAnsi="Calibri" w:cs="Calibri"/>
+                <w:color w:val="000000"/>
+                <w:sz w:val="22"/>
+                <w:szCs w:val="22"/>
+                <w:lang w:val="es-MX" w:eastAsia="es-MX"/>
+              </w:rPr>
+              <w:t>Perez</w:t>
+            </w:r>
+            <w:proofErr w:type="spellEnd"/>
+          </w:p>
+        </w:tc>
+        <w:tc>
+          <w:tcPr>
+            <w:tcW w:w="1275" w:type="dxa"/>
+            <w:tcBorders>
+              <w:top w:val="nil"/>
+              <w:left w:val="nil"/>
+              <w:bottom w:val="single" w:sz="4" w:space="0" w:color="auto"/>
+              <w:right w:val="single" w:sz="4" w:space="0" w:color="auto"/>
+            </w:tcBorders>
+            <w:shd w:val="clear" w:color="auto" w:fill="auto"/>
+            <w:noWrap/>
+            <w:vAlign w:val="center"/>
+            <w:hideMark/>
+          </w:tcPr>
+          <w:p>
+            <w:pPr>
+              <w:widowControl/>
+              <w:spacing w:line="240" w:lineRule="auto"/>
+              <w:ind w:left="0" w:firstLine="0"/>
+              <w:jc w:val="center"/>
+              <w:rPr>
+                <w:rFonts w:ascii="Calibri" w:hAnsi="Calibri" w:cs="Calibri"/>
+                <w:color w:val="000000"/>
+                <w:sz w:val="22"/>
+                <w:szCs w:val="22"/>
+                <w:lang w:val="es-MX" w:eastAsia="es-MX"/>
+              </w:rPr>
+            </w:pPr>
+            <w:r>
+              <w:rPr>
+                <w:rFonts w:ascii="Calibri" w:hAnsi="Calibri" w:cs="Calibri"/>
+                <w:color w:val="000000"/>
+                <w:sz w:val="22"/>
+                <w:szCs w:val="22"/>
+                <w:lang w:val="es-MX" w:eastAsia="es-MX"/>
+              </w:rPr>
+              <w:t>74061892</w:t>
+            </w:r>
+          </w:p>
+        </w:tc>
+        <w:tc>
+          <w:tcPr>
+            <w:tcW w:w="2410" w:type="dxa"/>
+            <w:tcBorders>
+              <w:top w:val="nil"/>
+              <w:left w:val="nil"/>
+              <w:bottom w:val="single" w:sz="4" w:space="0" w:color="auto"/>
+              <w:right w:val="single" w:sz="4" w:space="0" w:color="auto"/>
+            </w:tcBorders>
+            <w:shd w:val="clear" w:color="auto" w:fill="auto"/>
+            <w:noWrap/>
+            <w:vAlign w:val="bottom"/>
+            <w:hideMark/>
+          </w:tcPr>
+          <w:p>
+            <w:pPr>
+              <w:widowControl/>
+              <w:spacing w:line="240" w:lineRule="auto"/>
+              <w:ind w:left="0" w:firstLine="0"/>
+              <w:rPr>
+                <w:rFonts w:ascii="Calibri" w:hAnsi="Calibri" w:cs="Calibri"/>
+                <w:color w:val="000000"/>
+                <w:sz w:val="22"/>
+                <w:szCs w:val="22"/>
+                <w:lang w:val="es-MX" w:eastAsia="es-MX"/>
+              </w:rPr>
+            </w:pPr>
+            <w:proofErr w:type="spellStart"/>
+            <w:r>
+              <w:rPr>
+                <w:rFonts w:ascii="Calibri" w:hAnsi="Calibri" w:cs="Calibri"/>
+                <w:color w:val="000000"/>
+                <w:sz w:val="22"/>
+                <w:szCs w:val="22"/>
+                <w:lang w:val="es-MX" w:eastAsia="es-MX"/>
+              </w:rPr>
+              <w:t>Mz</w:t>
+            </w:r>
+            <w:proofErr w:type="spellEnd"/>
+            <w:r>
+              <w:rPr>
+                <w:rFonts w:ascii="Calibri" w:hAnsi="Calibri" w:cs="Calibri"/>
+                <w:color w:val="000000"/>
+                <w:sz w:val="22"/>
+                <w:szCs w:val="22"/>
+                <w:lang w:val="es-MX" w:eastAsia="es-MX"/>
+              </w:rPr>
+              <w:t xml:space="preserve">. 16 A. </w:t>
+            </w:r>
+            <w:proofErr w:type="spellStart"/>
+            <w:r>
+              <w:rPr>
+                <w:rFonts w:ascii="Calibri" w:hAnsi="Calibri" w:cs="Calibri"/>
+                <w:color w:val="000000"/>
+                <w:sz w:val="22"/>
+                <w:szCs w:val="22"/>
+                <w:lang w:val="es-MX" w:eastAsia="es-MX"/>
+              </w:rPr>
+              <w:t>Lt</w:t>
+            </w:r>
+            <w:proofErr w:type="spellEnd"/>
+            <w:r>
+              <w:rPr>
+                <w:rFonts w:ascii="Calibri" w:hAnsi="Calibri" w:cs="Calibri"/>
+                <w:color w:val="000000"/>
+                <w:sz w:val="22"/>
+                <w:szCs w:val="22"/>
+                <w:lang w:val="es-MX" w:eastAsia="es-MX"/>
+              </w:rPr>
+              <w:t>. 03 Villa Rosa Porvenir</w:t>
+            </w:r>
+          </w:p>
+        </w:tc>
+        <w:tc>
+          <w:tcPr>
+            <w:tcW w:w="1418" w:type="dxa"/>
+            <w:tcBorders>
+              <w:top w:val="nil"/>
+              <w:left w:val="nil"/>
+              <w:bottom w:val="single" w:sz="4" w:space="0" w:color="auto"/>
+              <w:right w:val="single" w:sz="4" w:space="0" w:color="auto"/>
+            </w:tcBorders>
+            <w:shd w:val="clear" w:color="auto" w:fill="auto"/>
+            <w:noWrap/>
+            <w:vAlign w:val="bottom"/>
+            <w:hideMark/>
+          </w:tcPr>
+          <w:p>
+            <w:pPr>
+              <w:widowControl/>
+              <w:spacing w:line="240" w:lineRule="auto"/>
+              <w:ind w:left="0" w:firstLine="0"/>
+              <w:jc w:val="center"/>
+              <w:rPr>
+                <w:rFonts w:ascii="Calibri" w:hAnsi="Calibri" w:cs="Calibri"/>
+                <w:color w:val="000000"/>
+                <w:sz w:val="22"/>
+                <w:szCs w:val="22"/>
+                <w:lang w:val="es-MX" w:eastAsia="es-MX"/>
+              </w:rPr>
+            </w:pPr>
+            <w:r>
+              <w:rPr>
+                <w:rFonts w:ascii="Calibri" w:hAnsi="Calibri" w:cs="Calibri"/>
+                <w:color w:val="000000"/>
+                <w:sz w:val="22"/>
+                <w:szCs w:val="22"/>
+                <w:lang w:val="es-MX" w:eastAsia="es-MX"/>
+              </w:rPr>
+              <w:t>962823909</w:t>
+            </w:r>
+          </w:p>
+        </w:tc>
+        <w:tc>
+          <w:tcPr>
+            <w:tcW w:w="1842" w:type="dxa"/>
+            <w:tcBorders>
+              <w:top w:val="nil"/>
+              <w:left w:val="nil"/>
+              <w:bottom w:val="single" w:sz="4" w:space="0" w:color="auto"/>
+              <w:right w:val="single" w:sz="4" w:space="0" w:color="auto"/>
+            </w:tcBorders>
+            <w:shd w:val="clear" w:color="auto" w:fill="auto"/>
+            <w:noWrap/>
+            <w:vAlign w:val="bottom"/>
+            <w:hideMark/>
+          </w:tcPr>
+          <w:p>
+            <w:pPr>
+              <w:widowControl/>
+              <w:spacing w:line="240" w:lineRule="auto"/>
+              <w:ind w:left="0" w:firstLine="0"/>
+              <w:jc w:val="center"/>
+              <w:rPr>
+                <w:rFonts w:ascii="Calibri" w:hAnsi="Calibri" w:cs="Calibri"/>
+                <w:color w:val="000000"/>
+                <w:sz w:val="22"/>
+                <w:szCs w:val="22"/>
+                <w:lang w:val="es-MX" w:eastAsia="es-MX"/>
+              </w:rPr>
+            </w:pPr>
+            <w:r>
+              <w:rPr>
+                <w:rFonts w:ascii="Calibri" w:hAnsi="Calibri" w:cs="Calibri"/>
+                <w:color w:val="000000"/>
+                <w:sz w:val="22"/>
+                <w:szCs w:val="22"/>
+                <w:lang w:val="es-MX" w:eastAsia="es-MX"/>
+              </w:rPr>
+              <w:t>05/06/1999</w:t>
+            </w:r>
+          </w:p>
+        </w:tc>
+        <w:tc>
+          <w:tcPr>
+            <w:tcW w:w="1560" w:type="dxa"/>
+            <w:tcBorders>
+              <w:top w:val="nil"/>
+              <w:left w:val="nil"/>
+              <w:bottom w:val="single" w:sz="4" w:space="0" w:color="auto"/>
+              <w:right w:val="single" w:sz="4" w:space="0" w:color="auto"/>
+            </w:tcBorders>
+            <w:shd w:val="clear" w:color="auto" w:fill="auto"/>
+            <w:noWrap/>
+            <w:vAlign w:val="bottom"/>
+            <w:hideMark/>
+          </w:tcPr>
+          <w:p>
+            <w:pPr>
+              <w:widowControl/>
+              <w:spacing w:line="240" w:lineRule="auto"/>
+              <w:ind w:left="0" w:firstLine="0"/>
+              <w:jc w:val="center"/>
+              <w:rPr>
+                <w:rFonts w:ascii="Calibri" w:hAnsi="Calibri" w:cs="Calibri"/>
+                <w:color w:val="000000"/>
+                <w:sz w:val="22"/>
+                <w:szCs w:val="22"/>
+                <w:lang w:val="es-MX" w:eastAsia="es-MX"/>
+              </w:rPr>
+            </w:pPr>
+            <w:r>
+              <w:rPr>
+                <w:rFonts w:ascii="Calibri" w:hAnsi="Calibri" w:cs="Calibri"/>
+                <w:color w:val="000000"/>
+                <w:sz w:val="22"/>
+                <w:szCs w:val="22"/>
+                <w:lang w:val="es-MX" w:eastAsia="es-MX"/>
+              </w:rPr>
+              <w:t>S</w:t>
+            </w:r>
+          </w:p>
+        </w:tc>
+        <w:tc>
+          <w:tcPr>
+            <w:tcW w:w="2258" w:type="dxa"/>
+            <w:tcBorders>
+              <w:top w:val="single" w:sz="4" w:space="0" w:color="auto"/>
+              <w:bottom w:val="single" w:sz="4" w:space="0" w:color="auto"/>
+              <w:right w:val="single" w:sz="4" w:space="0" w:color="auto"/>
+            </w:tcBorders>
+            <w:vAlign w:val="bottom"/>
+          </w:tcPr>
+          <w:p>
+            <w:pPr>
+              <w:widowControl/>
+              <w:spacing w:line="240" w:lineRule="auto"/>
+              <w:rPr>
+                <w:lang w:val="es-MX" w:eastAsia="es-MX"/>
+              </w:rPr>
+            </w:pPr>
+            <w:r>
+              <w:rPr>
+                <w:rFonts w:ascii="Calibri" w:hAnsi="Calibri" w:cs="Calibri"/>
+                <w:color w:val="000000"/>
+                <w:sz w:val="22"/>
+                <w:szCs w:val="22"/>
+              </w:rPr>
+              <w:t>PROFESIONAL</w:t>
+            </w:r>
+          </w:p>
+        </w:tc>
+      </w:tr>
+      <w:tr>
+        <w:trPr>
+          <w:trHeight w:val="300"/>
+        </w:trPr>
+        <w:tc>
+          <w:tcPr>
+            <w:tcW w:w="846" w:type="dxa"/>
+            <w:tcBorders>
+              <w:top w:val="nil"/>
+              <w:left w:val="single" w:sz="4" w:space="0" w:color="auto"/>
+              <w:bottom w:val="single" w:sz="4" w:space="0" w:color="auto"/>
+              <w:right w:val="single" w:sz="4" w:space="0" w:color="auto"/>
+            </w:tcBorders>
+            <w:shd w:val="clear" w:color="auto" w:fill="auto"/>
+            <w:noWrap/>
+            <w:vAlign w:val="bottom"/>
+            <w:hideMark/>
+          </w:tcPr>
+          <w:p>
+            <w:pPr>
+              <w:widowControl/>
+              <w:spacing w:line="240" w:lineRule="auto"/>
+              <w:ind w:left="0" w:firstLine="0"/>
+              <w:rPr>
+                <w:rFonts w:ascii="Calibri" w:hAnsi="Calibri" w:cs="Calibri"/>
+                <w:color w:val="000000"/>
+                <w:sz w:val="22"/>
+                <w:szCs w:val="22"/>
+                <w:lang w:val="es-MX" w:eastAsia="es-MX"/>
+              </w:rPr>
+            </w:pPr>
+            <w:r>
+              <w:rPr>
+                <w:rFonts w:ascii="Calibri" w:hAnsi="Calibri" w:cs="Calibri"/>
+                <w:color w:val="000000"/>
+                <w:sz w:val="22"/>
+                <w:szCs w:val="22"/>
+                <w:lang w:val="es-MX" w:eastAsia="es-MX"/>
+              </w:rPr>
+              <w:t>TR-00001</w:t>
+            </w:r>
+          </w:p>
+        </w:tc>
+        <w:tc>
+          <w:tcPr>
+            <w:tcW w:w="2410" w:type="dxa"/>
+            <w:tcBorders>
+              <w:top w:val="nil"/>
+              <w:left w:val="nil"/>
+              <w:bottom w:val="single" w:sz="4" w:space="0" w:color="auto"/>
+              <w:right w:val="single" w:sz="4" w:space="0" w:color="auto"/>
+            </w:tcBorders>
+            <w:shd w:val="clear" w:color="auto" w:fill="auto"/>
+            <w:noWrap/>
+            <w:vAlign w:val="bottom"/>
+            <w:hideMark/>
+          </w:tcPr>
+          <w:p>
+            <w:pPr>
+              <w:widowControl/>
+              <w:spacing w:line="240" w:lineRule="auto"/>
+              <w:ind w:left="0" w:firstLine="0"/>
+              <w:rPr>
+                <w:rFonts w:ascii="Calibri" w:hAnsi="Calibri" w:cs="Calibri"/>
+                <w:color w:val="000000"/>
+                <w:sz w:val="22"/>
+                <w:szCs w:val="22"/>
+                <w:lang w:val="es-MX" w:eastAsia="es-MX"/>
+              </w:rPr>
+            </w:pPr>
+            <w:proofErr w:type="spellStart"/>
+            <w:r>
+              <w:rPr>
+                <w:rFonts w:ascii="Calibri" w:hAnsi="Calibri" w:cs="Calibri"/>
+                <w:color w:val="000000"/>
+                <w:sz w:val="22"/>
+                <w:szCs w:val="22"/>
+                <w:lang w:val="es-MX" w:eastAsia="es-MX"/>
+              </w:rPr>
+              <w:t>Kayra</w:t>
+            </w:r>
+            <w:proofErr w:type="spellEnd"/>
+            <w:r>
+              <w:rPr>
+                <w:rFonts w:ascii="Calibri" w:hAnsi="Calibri" w:cs="Calibri"/>
+                <w:color w:val="000000"/>
+                <w:sz w:val="22"/>
+                <w:szCs w:val="22"/>
+                <w:lang w:val="es-MX" w:eastAsia="es-MX"/>
+              </w:rPr>
+              <w:t xml:space="preserve"> Oriana Espinoza Garcia</w:t>
+            </w:r>
+          </w:p>
+        </w:tc>
+        <w:tc>
+          <w:tcPr>
+            <w:tcW w:w="1275" w:type="dxa"/>
+            <w:tcBorders>
+              <w:top w:val="nil"/>
+              <w:left w:val="nil"/>
+              <w:bottom w:val="single" w:sz="4" w:space="0" w:color="auto"/>
+              <w:right w:val="single" w:sz="4" w:space="0" w:color="auto"/>
+            </w:tcBorders>
+            <w:shd w:val="clear" w:color="auto" w:fill="auto"/>
+            <w:noWrap/>
+            <w:vAlign w:val="center"/>
+            <w:hideMark/>
+          </w:tcPr>
+          <w:p>
+            <w:pPr>
+              <w:widowControl/>
+              <w:spacing w:line="240" w:lineRule="auto"/>
+              <w:ind w:left="0" w:firstLine="0"/>
+              <w:jc w:val="center"/>
+              <w:rPr>
+                <w:rFonts w:ascii="Calibri" w:hAnsi="Calibri" w:cs="Calibri"/>
+                <w:color w:val="000000"/>
+                <w:sz w:val="22"/>
+                <w:szCs w:val="22"/>
+                <w:lang w:val="es-MX" w:eastAsia="es-MX"/>
+              </w:rPr>
+            </w:pPr>
+            <w:r>
+              <w:rPr>
+                <w:rFonts w:ascii="Calibri" w:hAnsi="Calibri" w:cs="Calibri"/>
+                <w:color w:val="000000"/>
+                <w:sz w:val="22"/>
+                <w:szCs w:val="22"/>
+                <w:lang w:val="es-MX" w:eastAsia="es-MX"/>
+              </w:rPr>
+              <w:t>73698921</w:t>
+            </w:r>
+          </w:p>
+        </w:tc>
+        <w:tc>
+          <w:tcPr>
+            <w:tcW w:w="2410" w:type="dxa"/>
+            <w:tcBorders>
+              <w:top w:val="nil"/>
+              <w:left w:val="nil"/>
+              <w:bottom w:val="single" w:sz="4" w:space="0" w:color="auto"/>
+              <w:right w:val="single" w:sz="4" w:space="0" w:color="auto"/>
+            </w:tcBorders>
+            <w:shd w:val="clear" w:color="auto" w:fill="auto"/>
+            <w:noWrap/>
+            <w:vAlign w:val="bottom"/>
+            <w:hideMark/>
+          </w:tcPr>
+          <w:p>
+            <w:pPr>
+              <w:widowControl/>
+              <w:spacing w:line="240" w:lineRule="auto"/>
+              <w:ind w:left="0" w:firstLine="0"/>
+              <w:rPr>
+                <w:rFonts w:ascii="Calibri" w:hAnsi="Calibri" w:cs="Calibri"/>
+                <w:color w:val="000000"/>
+                <w:sz w:val="22"/>
+                <w:szCs w:val="22"/>
+                <w:lang w:val="es-MX" w:eastAsia="es-MX"/>
+              </w:rPr>
+            </w:pPr>
+            <w:r>
+              <w:rPr>
+                <w:rFonts w:ascii="Calibri" w:hAnsi="Calibri" w:cs="Calibri"/>
+                <w:color w:val="000000"/>
+                <w:sz w:val="22"/>
+                <w:szCs w:val="22"/>
+                <w:lang w:val="es-MX" w:eastAsia="es-MX"/>
+              </w:rPr>
+              <w:t xml:space="preserve">Las Flores </w:t>
+            </w:r>
+            <w:proofErr w:type="spellStart"/>
+            <w:r>
+              <w:rPr>
+                <w:rFonts w:ascii="Calibri" w:hAnsi="Calibri" w:cs="Calibri"/>
+                <w:color w:val="000000"/>
+                <w:sz w:val="22"/>
+                <w:szCs w:val="22"/>
+                <w:lang w:val="es-MX" w:eastAsia="es-MX"/>
+              </w:rPr>
+              <w:t>Mz</w:t>
+            </w:r>
+            <w:proofErr w:type="spellEnd"/>
+            <w:r>
+              <w:rPr>
+                <w:rFonts w:ascii="Calibri" w:hAnsi="Calibri" w:cs="Calibri"/>
+                <w:color w:val="000000"/>
+                <w:sz w:val="22"/>
+                <w:szCs w:val="22"/>
+                <w:lang w:val="es-MX" w:eastAsia="es-MX"/>
+              </w:rPr>
+              <w:t xml:space="preserve">. G </w:t>
+            </w:r>
+            <w:proofErr w:type="spellStart"/>
+            <w:r>
+              <w:rPr>
+                <w:rFonts w:ascii="Calibri" w:hAnsi="Calibri" w:cs="Calibri"/>
+                <w:color w:val="000000"/>
+                <w:sz w:val="22"/>
+                <w:szCs w:val="22"/>
+                <w:lang w:val="es-MX" w:eastAsia="es-MX"/>
+              </w:rPr>
+              <w:t>Lt</w:t>
+            </w:r>
+            <w:proofErr w:type="spellEnd"/>
+            <w:r>
+              <w:rPr>
+                <w:rFonts w:ascii="Calibri" w:hAnsi="Calibri" w:cs="Calibri"/>
+                <w:color w:val="000000"/>
+                <w:sz w:val="22"/>
+                <w:szCs w:val="22"/>
+                <w:lang w:val="es-MX" w:eastAsia="es-MX"/>
+              </w:rPr>
+              <w:t>. 15</w:t>
+            </w:r>
+          </w:p>
+        </w:tc>
+        <w:tc>
+          <w:tcPr>
+            <w:tcW w:w="1418" w:type="dxa"/>
+            <w:tcBorders>
+              <w:top w:val="nil"/>
+              <w:left w:val="nil"/>
+              <w:bottom w:val="single" w:sz="4" w:space="0" w:color="auto"/>
+              <w:right w:val="single" w:sz="4" w:space="0" w:color="auto"/>
+            </w:tcBorders>
+            <w:shd w:val="clear" w:color="auto" w:fill="auto"/>
+            <w:noWrap/>
+            <w:vAlign w:val="bottom"/>
+            <w:hideMark/>
+          </w:tcPr>
+          <w:p>
+            <w:pPr>
+              <w:widowControl/>
+              <w:spacing w:line="240" w:lineRule="auto"/>
+              <w:ind w:left="0" w:firstLine="0"/>
+              <w:jc w:val="center"/>
+              <w:rPr>
+                <w:rFonts w:ascii="Calibri" w:hAnsi="Calibri" w:cs="Calibri"/>
+                <w:color w:val="000000"/>
+                <w:sz w:val="22"/>
+                <w:szCs w:val="22"/>
+                <w:lang w:val="es-MX" w:eastAsia="es-MX"/>
+              </w:rPr>
+            </w:pPr>
+            <w:r>
+              <w:rPr>
+                <w:rFonts w:ascii="Calibri" w:hAnsi="Calibri" w:cs="Calibri"/>
+                <w:color w:val="000000"/>
+                <w:sz w:val="22"/>
+                <w:szCs w:val="22"/>
+                <w:lang w:val="es-MX" w:eastAsia="es-MX"/>
+              </w:rPr>
+              <w:t>974287283</w:t>
+            </w:r>
+          </w:p>
+        </w:tc>
+        <w:tc>
+          <w:tcPr>
+            <w:tcW w:w="1842" w:type="dxa"/>
+            <w:tcBorders>
+              <w:top w:val="nil"/>
+              <w:left w:val="nil"/>
+              <w:bottom w:val="single" w:sz="4" w:space="0" w:color="auto"/>
+              <w:right w:val="single" w:sz="4" w:space="0" w:color="auto"/>
+            </w:tcBorders>
+            <w:shd w:val="clear" w:color="auto" w:fill="auto"/>
+            <w:noWrap/>
+            <w:vAlign w:val="bottom"/>
+            <w:hideMark/>
+          </w:tcPr>
+          <w:p>
+            <w:pPr>
+              <w:widowControl/>
+              <w:spacing w:line="240" w:lineRule="auto"/>
+              <w:ind w:left="0" w:firstLine="0"/>
+              <w:jc w:val="center"/>
+              <w:rPr>
+                <w:rFonts w:ascii="Calibri" w:hAnsi="Calibri" w:cs="Calibri"/>
+                <w:color w:val="000000"/>
+                <w:sz w:val="22"/>
+                <w:szCs w:val="22"/>
+                <w:lang w:val="es-MX" w:eastAsia="es-MX"/>
+              </w:rPr>
+            </w:pPr>
+            <w:r>
+              <w:rPr>
+                <w:rFonts w:ascii="Calibri" w:hAnsi="Calibri" w:cs="Calibri"/>
+                <w:color w:val="000000"/>
+                <w:sz w:val="22"/>
+                <w:szCs w:val="22"/>
+                <w:lang w:val="es-MX" w:eastAsia="es-MX"/>
+              </w:rPr>
+              <w:t>02/01/1998</w:t>
+            </w:r>
+          </w:p>
+        </w:tc>
+        <w:tc>
+          <w:tcPr>
+            <w:tcW w:w="1560" w:type="dxa"/>
+            <w:tcBorders>
+              <w:top w:val="nil"/>
+              <w:left w:val="nil"/>
+              <w:bottom w:val="single" w:sz="4" w:space="0" w:color="auto"/>
+              <w:right w:val="single" w:sz="4" w:space="0" w:color="auto"/>
+            </w:tcBorders>
+            <w:shd w:val="clear" w:color="auto" w:fill="auto"/>
+            <w:noWrap/>
+            <w:vAlign w:val="bottom"/>
+            <w:hideMark/>
+          </w:tcPr>
+          <w:p>
+            <w:pPr>
+              <w:widowControl/>
+              <w:spacing w:line="240" w:lineRule="auto"/>
+              <w:ind w:left="0" w:firstLine="0"/>
+              <w:jc w:val="center"/>
+              <w:rPr>
+                <w:rFonts w:ascii="Calibri" w:hAnsi="Calibri" w:cs="Calibri"/>
+                <w:color w:val="000000"/>
+                <w:sz w:val="22"/>
+                <w:szCs w:val="22"/>
+                <w:lang w:val="es-MX" w:eastAsia="es-MX"/>
+              </w:rPr>
+            </w:pPr>
+            <w:r>
+              <w:rPr>
+                <w:rFonts w:ascii="Calibri" w:hAnsi="Calibri" w:cs="Calibri"/>
+                <w:color w:val="000000"/>
+                <w:sz w:val="22"/>
+                <w:szCs w:val="22"/>
+                <w:lang w:val="es-MX" w:eastAsia="es-MX"/>
+              </w:rPr>
+              <w:t>S</w:t>
+            </w:r>
+          </w:p>
+        </w:tc>
+        <w:tc>
+          <w:tcPr>
+            <w:tcW w:w="2258" w:type="dxa"/>
+            <w:tcBorders>
+              <w:top w:val="single" w:sz="4" w:space="0" w:color="auto"/>
+              <w:bottom w:val="single" w:sz="4" w:space="0" w:color="auto"/>
+              <w:right w:val="single" w:sz="4" w:space="0" w:color="auto"/>
+            </w:tcBorders>
+            <w:vAlign w:val="bottom"/>
+          </w:tcPr>
+          <w:p>
+            <w:pPr>
+              <w:widowControl/>
+              <w:spacing w:line="240" w:lineRule="auto"/>
+              <w:rPr>
+                <w:lang w:val="es-MX" w:eastAsia="es-MX"/>
+              </w:rPr>
+            </w:pPr>
+            <w:r>
+              <w:rPr>
+                <w:rFonts w:ascii="Calibri" w:hAnsi="Calibri" w:cs="Calibri"/>
+                <w:color w:val="000000"/>
+                <w:sz w:val="22"/>
+                <w:szCs w:val="22"/>
+              </w:rPr>
+              <w:t>BACHILLER</w:t>
+            </w:r>
+          </w:p>
+        </w:tc>
+      </w:tr>
+      <w:tr>
+        <w:trPr>
+          <w:trHeight w:val="300"/>
+        </w:trPr>
+        <w:tc>
+          <w:tcPr>
+            <w:tcW w:w="846" w:type="dxa"/>
+            <w:tcBorders>
+              <w:top w:val="nil"/>
+              <w:left w:val="single" w:sz="4" w:space="0" w:color="auto"/>
+              <w:bottom w:val="single" w:sz="4" w:space="0" w:color="auto"/>
+              <w:right w:val="single" w:sz="4" w:space="0" w:color="auto"/>
+            </w:tcBorders>
+            <w:shd w:val="clear" w:color="auto" w:fill="auto"/>
+            <w:noWrap/>
+            <w:vAlign w:val="bottom"/>
+            <w:hideMark/>
+          </w:tcPr>
+          <w:p>
+            <w:pPr>
+              <w:widowControl/>
+              <w:spacing w:line="240" w:lineRule="auto"/>
+              <w:ind w:left="0" w:firstLine="0"/>
+              <w:rPr>
+                <w:rFonts w:ascii="Calibri" w:hAnsi="Calibri" w:cs="Calibri"/>
+                <w:color w:val="000000"/>
+                <w:sz w:val="22"/>
+                <w:szCs w:val="22"/>
+                <w:lang w:val="es-MX" w:eastAsia="es-MX"/>
+              </w:rPr>
+            </w:pPr>
+            <w:r>
+              <w:rPr>
+                <w:rFonts w:ascii="Calibri" w:hAnsi="Calibri" w:cs="Calibri"/>
+                <w:color w:val="000000"/>
+                <w:sz w:val="22"/>
+                <w:szCs w:val="22"/>
+                <w:lang w:val="es-MX" w:eastAsia="es-MX"/>
+              </w:rPr>
+              <w:t>TR-00002</w:t>
+            </w:r>
+          </w:p>
+        </w:tc>
+        <w:tc>
+          <w:tcPr>
+            <w:tcW w:w="2410" w:type="dxa"/>
+            <w:tcBorders>
+              <w:top w:val="nil"/>
+              <w:left w:val="nil"/>
+              <w:bottom w:val="single" w:sz="4" w:space="0" w:color="auto"/>
+              <w:right w:val="single" w:sz="4" w:space="0" w:color="auto"/>
+            </w:tcBorders>
+            <w:shd w:val="clear" w:color="auto" w:fill="auto"/>
+            <w:noWrap/>
+            <w:vAlign w:val="bottom"/>
+            <w:hideMark/>
+          </w:tcPr>
+          <w:p>
+            <w:pPr>
+              <w:widowControl/>
+              <w:spacing w:line="240" w:lineRule="auto"/>
+              <w:ind w:left="0" w:firstLine="0"/>
+              <w:rPr>
+                <w:rFonts w:ascii="Calibri" w:hAnsi="Calibri" w:cs="Calibri"/>
+                <w:color w:val="000000"/>
+                <w:sz w:val="22"/>
+                <w:szCs w:val="22"/>
+                <w:lang w:val="es-MX" w:eastAsia="es-MX"/>
+              </w:rPr>
+            </w:pPr>
+            <w:r>
+              <w:rPr>
+                <w:rFonts w:ascii="Calibri" w:hAnsi="Calibri" w:cs="Calibri"/>
+                <w:color w:val="000000"/>
+                <w:sz w:val="22"/>
+                <w:szCs w:val="22"/>
+                <w:lang w:val="es-MX" w:eastAsia="es-MX"/>
+              </w:rPr>
+              <w:t>Luis Felipe Cruz Isla</w:t>
+            </w:r>
+          </w:p>
+        </w:tc>
+        <w:tc>
+          <w:tcPr>
+            <w:tcW w:w="1275" w:type="dxa"/>
+            <w:tcBorders>
+              <w:top w:val="nil"/>
+              <w:left w:val="nil"/>
+              <w:bottom w:val="single" w:sz="4" w:space="0" w:color="auto"/>
+              <w:right w:val="single" w:sz="4" w:space="0" w:color="auto"/>
+            </w:tcBorders>
+            <w:shd w:val="clear" w:color="auto" w:fill="auto"/>
+            <w:noWrap/>
+            <w:vAlign w:val="center"/>
+            <w:hideMark/>
+          </w:tcPr>
+          <w:p>
+            <w:pPr>
+              <w:widowControl/>
+              <w:spacing w:line="240" w:lineRule="auto"/>
+              <w:ind w:left="0" w:firstLine="0"/>
+              <w:jc w:val="center"/>
+              <w:rPr>
+                <w:rFonts w:ascii="Calibri" w:hAnsi="Calibri" w:cs="Calibri"/>
+                <w:color w:val="000000"/>
+                <w:sz w:val="22"/>
+                <w:szCs w:val="22"/>
+                <w:lang w:val="es-MX" w:eastAsia="es-MX"/>
+              </w:rPr>
+            </w:pPr>
+            <w:r>
+              <w:rPr>
+                <w:rFonts w:ascii="Calibri" w:hAnsi="Calibri" w:cs="Calibri"/>
+                <w:color w:val="000000"/>
+                <w:sz w:val="22"/>
+                <w:szCs w:val="22"/>
+                <w:lang w:val="es-MX" w:eastAsia="es-MX"/>
+              </w:rPr>
+              <w:t>73451110</w:t>
+            </w:r>
+          </w:p>
+        </w:tc>
+        <w:tc>
+          <w:tcPr>
+            <w:tcW w:w="2410" w:type="dxa"/>
+            <w:tcBorders>
+              <w:top w:val="nil"/>
+              <w:left w:val="nil"/>
+              <w:bottom w:val="single" w:sz="4" w:space="0" w:color="auto"/>
+              <w:right w:val="single" w:sz="4" w:space="0" w:color="auto"/>
+            </w:tcBorders>
+            <w:shd w:val="clear" w:color="auto" w:fill="auto"/>
+            <w:noWrap/>
+            <w:vAlign w:val="bottom"/>
+            <w:hideMark/>
+          </w:tcPr>
+          <w:p>
+            <w:pPr>
+              <w:widowControl/>
+              <w:spacing w:line="240" w:lineRule="auto"/>
+              <w:ind w:left="0" w:firstLine="0"/>
+              <w:rPr>
+                <w:rFonts w:ascii="Calibri" w:hAnsi="Calibri" w:cs="Calibri"/>
+                <w:color w:val="000000"/>
+                <w:sz w:val="22"/>
+                <w:szCs w:val="22"/>
+                <w:lang w:val="es-MX" w:eastAsia="es-MX"/>
+              </w:rPr>
+            </w:pPr>
+            <w:r>
+              <w:rPr>
+                <w:rFonts w:ascii="Calibri" w:hAnsi="Calibri" w:cs="Calibri"/>
+                <w:color w:val="000000"/>
+                <w:sz w:val="22"/>
+                <w:szCs w:val="22"/>
+                <w:lang w:val="es-MX" w:eastAsia="es-MX"/>
+              </w:rPr>
+              <w:t>San Andreas 5ta Etapa C"26</w:t>
+            </w:r>
+          </w:p>
+        </w:tc>
+        <w:tc>
+          <w:tcPr>
+            <w:tcW w:w="1418" w:type="dxa"/>
+            <w:tcBorders>
+              <w:top w:val="nil"/>
+              <w:left w:val="nil"/>
+              <w:bottom w:val="single" w:sz="4" w:space="0" w:color="auto"/>
+              <w:right w:val="single" w:sz="4" w:space="0" w:color="auto"/>
+            </w:tcBorders>
+            <w:shd w:val="clear" w:color="auto" w:fill="auto"/>
+            <w:noWrap/>
+            <w:vAlign w:val="bottom"/>
+            <w:hideMark/>
+          </w:tcPr>
+          <w:p>
+            <w:pPr>
+              <w:widowControl/>
+              <w:spacing w:line="240" w:lineRule="auto"/>
+              <w:ind w:left="0" w:firstLine="0"/>
+              <w:jc w:val="center"/>
+              <w:rPr>
+                <w:rFonts w:ascii="Calibri" w:hAnsi="Calibri" w:cs="Calibri"/>
+                <w:color w:val="000000"/>
+                <w:sz w:val="22"/>
+                <w:szCs w:val="22"/>
+                <w:lang w:val="es-MX" w:eastAsia="es-MX"/>
+              </w:rPr>
+            </w:pPr>
+            <w:r>
+              <w:rPr>
+                <w:rFonts w:ascii="Calibri" w:hAnsi="Calibri" w:cs="Calibri"/>
+                <w:color w:val="000000"/>
+                <w:sz w:val="22"/>
+                <w:szCs w:val="22"/>
+                <w:lang w:val="es-MX" w:eastAsia="es-MX"/>
+              </w:rPr>
+              <w:t>986 675 458</w:t>
+            </w:r>
+          </w:p>
+        </w:tc>
+        <w:tc>
+          <w:tcPr>
+            <w:tcW w:w="1842" w:type="dxa"/>
+            <w:tcBorders>
+              <w:top w:val="nil"/>
+              <w:left w:val="nil"/>
+              <w:bottom w:val="single" w:sz="4" w:space="0" w:color="auto"/>
+              <w:right w:val="single" w:sz="4" w:space="0" w:color="auto"/>
+            </w:tcBorders>
+            <w:shd w:val="clear" w:color="auto" w:fill="auto"/>
+            <w:noWrap/>
+            <w:vAlign w:val="bottom"/>
+            <w:hideMark/>
+          </w:tcPr>
+          <w:p>
+            <w:pPr>
+              <w:widowControl/>
+              <w:spacing w:line="240" w:lineRule="auto"/>
+              <w:ind w:left="0" w:firstLine="0"/>
+              <w:jc w:val="center"/>
+              <w:rPr>
+                <w:rFonts w:ascii="Calibri" w:hAnsi="Calibri" w:cs="Calibri"/>
+                <w:color w:val="000000"/>
+                <w:sz w:val="22"/>
+                <w:szCs w:val="22"/>
+                <w:lang w:val="es-MX" w:eastAsia="es-MX"/>
+              </w:rPr>
+            </w:pPr>
+            <w:r>
+              <w:rPr>
+                <w:rFonts w:ascii="Calibri" w:hAnsi="Calibri" w:cs="Calibri"/>
+                <w:color w:val="000000"/>
+                <w:sz w:val="22"/>
+                <w:szCs w:val="22"/>
+                <w:lang w:val="es-MX" w:eastAsia="es-MX"/>
+              </w:rPr>
+              <w:t>24/06/1998</w:t>
+            </w:r>
+          </w:p>
+        </w:tc>
+        <w:tc>
+          <w:tcPr>
+            <w:tcW w:w="1560" w:type="dxa"/>
+            <w:tcBorders>
+              <w:top w:val="nil"/>
+              <w:left w:val="nil"/>
+              <w:bottom w:val="single" w:sz="4" w:space="0" w:color="auto"/>
+              <w:right w:val="single" w:sz="4" w:space="0" w:color="auto"/>
+            </w:tcBorders>
+            <w:shd w:val="clear" w:color="auto" w:fill="auto"/>
+            <w:noWrap/>
+            <w:vAlign w:val="bottom"/>
+            <w:hideMark/>
+          </w:tcPr>
+          <w:p>
+            <w:pPr>
+              <w:widowControl/>
+              <w:spacing w:line="240" w:lineRule="auto"/>
+              <w:ind w:left="0" w:firstLine="0"/>
+              <w:jc w:val="center"/>
+              <w:rPr>
+                <w:rFonts w:ascii="Calibri" w:hAnsi="Calibri" w:cs="Calibri"/>
+                <w:color w:val="000000"/>
+                <w:sz w:val="22"/>
+                <w:szCs w:val="22"/>
+                <w:lang w:val="es-MX" w:eastAsia="es-MX"/>
+              </w:rPr>
+            </w:pPr>
+            <w:r>
+              <w:rPr>
+                <w:rFonts w:ascii="Calibri" w:hAnsi="Calibri" w:cs="Calibri"/>
+                <w:color w:val="000000"/>
+                <w:sz w:val="22"/>
+                <w:szCs w:val="22"/>
+                <w:lang w:val="es-MX" w:eastAsia="es-MX"/>
+              </w:rPr>
+              <w:t>S</w:t>
+            </w:r>
+          </w:p>
+        </w:tc>
+        <w:tc>
+          <w:tcPr>
+            <w:tcW w:w="2258" w:type="dxa"/>
+            <w:tcBorders>
+              <w:top w:val="single" w:sz="4" w:space="0" w:color="auto"/>
+              <w:bottom w:val="single" w:sz="4" w:space="0" w:color="auto"/>
+              <w:right w:val="single" w:sz="4" w:space="0" w:color="auto"/>
+            </w:tcBorders>
+            <w:vAlign w:val="bottom"/>
+          </w:tcPr>
+          <w:p>
+            <w:pPr>
+              <w:widowControl/>
+              <w:spacing w:line="240" w:lineRule="auto"/>
+              <w:rPr>
+                <w:lang w:val="es-MX" w:eastAsia="es-MX"/>
+              </w:rPr>
+            </w:pPr>
+            <w:r>
+              <w:rPr>
+                <w:rFonts w:ascii="Calibri" w:hAnsi="Calibri" w:cs="Calibri"/>
+                <w:color w:val="000000"/>
+                <w:sz w:val="22"/>
+                <w:szCs w:val="22"/>
+              </w:rPr>
+              <w:t>BACHILLER</w:t>
+            </w:r>
+          </w:p>
+        </w:tc>
+      </w:tr>
+      <w:tr>
+        <w:trPr>
+          <w:trHeight w:val="300"/>
+        </w:trPr>
+        <w:tc>
+          <w:tcPr>
+            <w:tcW w:w="846" w:type="dxa"/>
+            <w:tcBorders>
+              <w:top w:val="nil"/>
+              <w:left w:val="single" w:sz="4" w:space="0" w:color="auto"/>
+              <w:bottom w:val="single" w:sz="4" w:space="0" w:color="auto"/>
+              <w:right w:val="single" w:sz="4" w:space="0" w:color="auto"/>
+            </w:tcBorders>
+            <w:shd w:val="clear" w:color="auto" w:fill="auto"/>
+            <w:noWrap/>
+            <w:vAlign w:val="bottom"/>
+            <w:hideMark/>
+          </w:tcPr>
+          <w:p>
+            <w:pPr>
+              <w:widowControl/>
+              <w:spacing w:line="240" w:lineRule="auto"/>
+              <w:ind w:left="0" w:firstLine="0"/>
+              <w:rPr>
+                <w:rFonts w:ascii="Calibri" w:hAnsi="Calibri" w:cs="Calibri"/>
+                <w:color w:val="000000"/>
+                <w:sz w:val="22"/>
+                <w:szCs w:val="22"/>
+                <w:lang w:val="es-MX" w:eastAsia="es-MX"/>
+              </w:rPr>
+            </w:pPr>
+            <w:r>
+              <w:rPr>
+                <w:rFonts w:ascii="Calibri" w:hAnsi="Calibri" w:cs="Calibri"/>
+                <w:color w:val="000000"/>
+                <w:sz w:val="22"/>
+                <w:szCs w:val="22"/>
+                <w:lang w:val="es-MX" w:eastAsia="es-MX"/>
+              </w:rPr>
+              <w:t>TR-00003</w:t>
+            </w:r>
+          </w:p>
+        </w:tc>
+        <w:tc>
+          <w:tcPr>
+            <w:tcW w:w="2410" w:type="dxa"/>
+            <w:tcBorders>
+              <w:top w:val="nil"/>
+              <w:left w:val="nil"/>
+              <w:bottom w:val="single" w:sz="4" w:space="0" w:color="auto"/>
+              <w:right w:val="single" w:sz="4" w:space="0" w:color="auto"/>
+            </w:tcBorders>
+            <w:shd w:val="clear" w:color="auto" w:fill="auto"/>
+            <w:noWrap/>
+            <w:vAlign w:val="bottom"/>
+            <w:hideMark/>
+          </w:tcPr>
+          <w:p>
+            <w:pPr>
+              <w:widowControl/>
+              <w:spacing w:line="240" w:lineRule="auto"/>
+              <w:ind w:left="0" w:firstLine="0"/>
+              <w:rPr>
+                <w:rFonts w:ascii="Calibri" w:hAnsi="Calibri" w:cs="Calibri"/>
+                <w:color w:val="000000"/>
+                <w:sz w:val="22"/>
+                <w:szCs w:val="22"/>
+                <w:lang w:val="es-MX" w:eastAsia="es-MX"/>
+              </w:rPr>
+            </w:pPr>
+            <w:r>
+              <w:rPr>
+                <w:rFonts w:ascii="Calibri" w:hAnsi="Calibri" w:cs="Calibri"/>
+                <w:color w:val="000000"/>
+                <w:sz w:val="22"/>
+                <w:szCs w:val="22"/>
+                <w:lang w:val="es-MX" w:eastAsia="es-MX"/>
+              </w:rPr>
+              <w:t>Ronald Segundo Alva Mariños</w:t>
+            </w:r>
+          </w:p>
+        </w:tc>
+        <w:tc>
+          <w:tcPr>
+            <w:tcW w:w="1275" w:type="dxa"/>
+            <w:tcBorders>
+              <w:top w:val="nil"/>
+              <w:left w:val="nil"/>
+              <w:bottom w:val="single" w:sz="4" w:space="0" w:color="auto"/>
+              <w:right w:val="single" w:sz="4" w:space="0" w:color="auto"/>
+            </w:tcBorders>
+            <w:shd w:val="clear" w:color="auto" w:fill="auto"/>
+            <w:noWrap/>
+            <w:vAlign w:val="center"/>
+            <w:hideMark/>
+          </w:tcPr>
+          <w:p>
+            <w:pPr>
+              <w:widowControl/>
+              <w:spacing w:line="240" w:lineRule="auto"/>
+              <w:ind w:left="0" w:firstLine="0"/>
+              <w:jc w:val="center"/>
+              <w:rPr>
+                <w:rFonts w:ascii="Calibri" w:hAnsi="Calibri" w:cs="Calibri"/>
+                <w:color w:val="000000"/>
+                <w:sz w:val="22"/>
+                <w:szCs w:val="22"/>
+                <w:lang w:val="es-MX" w:eastAsia="es-MX"/>
+              </w:rPr>
+            </w:pPr>
+            <w:r>
+              <w:rPr>
+                <w:rFonts w:ascii="Calibri" w:hAnsi="Calibri" w:cs="Calibri"/>
+                <w:color w:val="000000"/>
+                <w:sz w:val="22"/>
+                <w:szCs w:val="22"/>
+                <w:lang w:val="es-MX" w:eastAsia="es-MX"/>
+              </w:rPr>
+              <w:t>74972186</w:t>
+            </w:r>
+          </w:p>
+        </w:tc>
+        <w:tc>
+          <w:tcPr>
+            <w:tcW w:w="2410" w:type="dxa"/>
+            <w:tcBorders>
+              <w:top w:val="nil"/>
+              <w:left w:val="nil"/>
+              <w:bottom w:val="single" w:sz="4" w:space="0" w:color="auto"/>
+              <w:right w:val="single" w:sz="4" w:space="0" w:color="auto"/>
+            </w:tcBorders>
+            <w:shd w:val="clear" w:color="auto" w:fill="auto"/>
+            <w:noWrap/>
+            <w:vAlign w:val="bottom"/>
+            <w:hideMark/>
+          </w:tcPr>
+          <w:p>
+            <w:pPr>
+              <w:widowControl/>
+              <w:spacing w:line="240" w:lineRule="auto"/>
+              <w:ind w:left="0" w:firstLine="0"/>
+              <w:rPr>
+                <w:rFonts w:ascii="Calibri" w:hAnsi="Calibri" w:cs="Calibri"/>
+                <w:color w:val="000000"/>
+                <w:sz w:val="22"/>
+                <w:szCs w:val="22"/>
+                <w:lang w:val="es-MX" w:eastAsia="es-MX"/>
+              </w:rPr>
+            </w:pPr>
+            <w:r>
+              <w:rPr>
+                <w:rFonts w:ascii="Calibri" w:hAnsi="Calibri" w:cs="Calibri"/>
+                <w:color w:val="000000"/>
+                <w:sz w:val="22"/>
+                <w:szCs w:val="22"/>
+                <w:lang w:val="es-MX" w:eastAsia="es-MX"/>
+              </w:rPr>
+              <w:t>Cerro de Pasco 170 #6</w:t>
+            </w:r>
+          </w:p>
+        </w:tc>
+        <w:tc>
+          <w:tcPr>
+            <w:tcW w:w="1418" w:type="dxa"/>
+            <w:tcBorders>
+              <w:top w:val="nil"/>
+              <w:left w:val="nil"/>
+              <w:bottom w:val="single" w:sz="4" w:space="0" w:color="auto"/>
+              <w:right w:val="single" w:sz="4" w:space="0" w:color="auto"/>
+            </w:tcBorders>
+            <w:shd w:val="clear" w:color="auto" w:fill="auto"/>
+            <w:noWrap/>
+            <w:vAlign w:val="bottom"/>
+            <w:hideMark/>
+          </w:tcPr>
+          <w:p>
+            <w:pPr>
+              <w:widowControl/>
+              <w:spacing w:line="240" w:lineRule="auto"/>
+              <w:ind w:left="0" w:firstLine="0"/>
+              <w:jc w:val="center"/>
+              <w:rPr>
+                <w:rFonts w:ascii="Calibri" w:hAnsi="Calibri" w:cs="Calibri"/>
+                <w:color w:val="000000"/>
+                <w:sz w:val="22"/>
+                <w:szCs w:val="22"/>
+                <w:lang w:val="es-MX" w:eastAsia="es-MX"/>
+              </w:rPr>
+            </w:pPr>
+            <w:r>
+              <w:rPr>
+                <w:rFonts w:ascii="Calibri" w:hAnsi="Calibri" w:cs="Calibri"/>
+                <w:color w:val="000000"/>
+                <w:sz w:val="22"/>
+                <w:szCs w:val="22"/>
+                <w:lang w:val="es-MX" w:eastAsia="es-MX"/>
+              </w:rPr>
+              <w:t>949901612</w:t>
+            </w:r>
+          </w:p>
+        </w:tc>
+        <w:tc>
+          <w:tcPr>
+            <w:tcW w:w="1842" w:type="dxa"/>
+            <w:tcBorders>
+              <w:top w:val="nil"/>
+              <w:left w:val="nil"/>
+              <w:bottom w:val="single" w:sz="4" w:space="0" w:color="auto"/>
+              <w:right w:val="single" w:sz="4" w:space="0" w:color="auto"/>
+            </w:tcBorders>
+            <w:shd w:val="clear" w:color="auto" w:fill="auto"/>
+            <w:noWrap/>
+            <w:vAlign w:val="bottom"/>
+            <w:hideMark/>
+          </w:tcPr>
+          <w:p>
+            <w:pPr>
+              <w:widowControl/>
+              <w:spacing w:line="240" w:lineRule="auto"/>
+              <w:ind w:left="0" w:firstLine="0"/>
+              <w:jc w:val="center"/>
+              <w:rPr>
+                <w:rFonts w:ascii="Calibri" w:hAnsi="Calibri" w:cs="Calibri"/>
+                <w:color w:val="000000"/>
+                <w:sz w:val="22"/>
+                <w:szCs w:val="22"/>
+                <w:lang w:val="es-MX" w:eastAsia="es-MX"/>
+              </w:rPr>
+            </w:pPr>
+            <w:r>
+              <w:rPr>
+                <w:rFonts w:ascii="Calibri" w:hAnsi="Calibri" w:cs="Calibri"/>
+                <w:color w:val="000000"/>
+                <w:sz w:val="22"/>
+                <w:szCs w:val="22"/>
+                <w:lang w:val="es-MX" w:eastAsia="es-MX"/>
+              </w:rPr>
+              <w:t>09/03/1999</w:t>
+            </w:r>
+          </w:p>
+        </w:tc>
+        <w:tc>
+          <w:tcPr>
+            <w:tcW w:w="1560" w:type="dxa"/>
+            <w:tcBorders>
+              <w:top w:val="nil"/>
+              <w:left w:val="nil"/>
+              <w:bottom w:val="single" w:sz="4" w:space="0" w:color="auto"/>
+              <w:right w:val="single" w:sz="4" w:space="0" w:color="auto"/>
+            </w:tcBorders>
+            <w:shd w:val="clear" w:color="auto" w:fill="auto"/>
+            <w:noWrap/>
+            <w:vAlign w:val="bottom"/>
+            <w:hideMark/>
+          </w:tcPr>
+          <w:p>
+            <w:pPr>
+              <w:widowControl/>
+              <w:spacing w:line="240" w:lineRule="auto"/>
+              <w:ind w:left="0" w:firstLine="0"/>
+              <w:jc w:val="center"/>
+              <w:rPr>
+                <w:rFonts w:ascii="Calibri" w:hAnsi="Calibri" w:cs="Calibri"/>
+                <w:color w:val="000000"/>
+                <w:sz w:val="22"/>
+                <w:szCs w:val="22"/>
+                <w:lang w:val="es-MX" w:eastAsia="es-MX"/>
+              </w:rPr>
+            </w:pPr>
+            <w:r>
+              <w:rPr>
+                <w:rFonts w:ascii="Calibri" w:hAnsi="Calibri" w:cs="Calibri"/>
+                <w:color w:val="000000"/>
+                <w:sz w:val="22"/>
+                <w:szCs w:val="22"/>
+                <w:lang w:val="es-MX" w:eastAsia="es-MX"/>
+              </w:rPr>
+              <w:t>S</w:t>
+            </w:r>
+          </w:p>
+        </w:tc>
+        <w:tc>
+          <w:tcPr>
+            <w:tcW w:w="2258" w:type="dxa"/>
+            <w:tcBorders>
+              <w:top w:val="single" w:sz="4" w:space="0" w:color="auto"/>
+              <w:bottom w:val="single" w:sz="4" w:space="0" w:color="auto"/>
+              <w:right w:val="single" w:sz="4" w:space="0" w:color="auto"/>
+            </w:tcBorders>
+            <w:vAlign w:val="bottom"/>
+          </w:tcPr>
+          <w:p>
+            <w:pPr>
+              <w:widowControl/>
+              <w:spacing w:line="240" w:lineRule="auto"/>
+              <w:rPr>
+                <w:lang w:val="es-MX" w:eastAsia="es-MX"/>
+              </w:rPr>
+            </w:pPr>
+            <w:r>
+              <w:rPr>
+                <w:rFonts w:ascii="Calibri" w:hAnsi="Calibri" w:cs="Calibri"/>
+                <w:color w:val="000000"/>
+                <w:sz w:val="22"/>
+                <w:szCs w:val="22"/>
+              </w:rPr>
+              <w:t>PROFESIONAL</w:t>
+            </w:r>
+          </w:p>
+        </w:tc>
+      </w:tr>
+      <w:tr>
+        <w:trPr>
+          <w:trHeight w:val="300"/>
+        </w:trPr>
+        <w:tc>
+          <w:tcPr>
+            <w:tcW w:w="846" w:type="dxa"/>
+            <w:tcBorders>
+              <w:top w:val="nil"/>
+              <w:left w:val="single" w:sz="4" w:space="0" w:color="auto"/>
+              <w:bottom w:val="single" w:sz="4" w:space="0" w:color="auto"/>
+              <w:right w:val="single" w:sz="4" w:space="0" w:color="auto"/>
+            </w:tcBorders>
+            <w:shd w:val="clear" w:color="auto" w:fill="auto"/>
+            <w:noWrap/>
+            <w:vAlign w:val="bottom"/>
+            <w:hideMark/>
+          </w:tcPr>
+          <w:p>
+            <w:pPr>
+              <w:widowControl/>
+              <w:spacing w:line="240" w:lineRule="auto"/>
+              <w:ind w:left="0" w:firstLine="0"/>
+              <w:rPr>
+                <w:rFonts w:ascii="Calibri" w:hAnsi="Calibri" w:cs="Calibri"/>
+                <w:color w:val="000000"/>
+                <w:sz w:val="22"/>
+                <w:szCs w:val="22"/>
+                <w:lang w:val="es-MX" w:eastAsia="es-MX"/>
+              </w:rPr>
+            </w:pPr>
+            <w:r>
+              <w:rPr>
+                <w:rFonts w:ascii="Calibri" w:hAnsi="Calibri" w:cs="Calibri"/>
+                <w:color w:val="000000"/>
+                <w:sz w:val="22"/>
+                <w:szCs w:val="22"/>
+                <w:lang w:val="es-MX" w:eastAsia="es-MX"/>
+              </w:rPr>
+              <w:t>TR-00004</w:t>
+            </w:r>
+          </w:p>
+        </w:tc>
+        <w:tc>
+          <w:tcPr>
+            <w:tcW w:w="2410" w:type="dxa"/>
+            <w:tcBorders>
+              <w:top w:val="nil"/>
+              <w:left w:val="nil"/>
+              <w:bottom w:val="single" w:sz="4" w:space="0" w:color="auto"/>
+              <w:right w:val="single" w:sz="4" w:space="0" w:color="auto"/>
+            </w:tcBorders>
+            <w:shd w:val="clear" w:color="auto" w:fill="auto"/>
+            <w:noWrap/>
+            <w:vAlign w:val="bottom"/>
+            <w:hideMark/>
+          </w:tcPr>
+          <w:p>
+            <w:pPr>
+              <w:widowControl/>
+              <w:spacing w:line="240" w:lineRule="auto"/>
+              <w:ind w:left="0" w:firstLine="0"/>
+              <w:rPr>
+                <w:rFonts w:ascii="Calibri" w:hAnsi="Calibri" w:cs="Calibri"/>
+                <w:color w:val="000000"/>
+                <w:sz w:val="22"/>
+                <w:szCs w:val="22"/>
+                <w:lang w:val="es-MX" w:eastAsia="es-MX"/>
+              </w:rPr>
+            </w:pPr>
+            <w:proofErr w:type="spellStart"/>
+            <w:r>
+              <w:rPr>
+                <w:rFonts w:ascii="Calibri" w:hAnsi="Calibri" w:cs="Calibri"/>
+                <w:color w:val="000000"/>
+                <w:sz w:val="22"/>
+                <w:szCs w:val="22"/>
+                <w:lang w:val="es-MX" w:eastAsia="es-MX"/>
+              </w:rPr>
+              <w:t>Jesus</w:t>
+            </w:r>
+            <w:proofErr w:type="spellEnd"/>
+            <w:r>
+              <w:rPr>
+                <w:rFonts w:ascii="Calibri" w:hAnsi="Calibri" w:cs="Calibri"/>
+                <w:color w:val="000000"/>
+                <w:sz w:val="22"/>
+                <w:szCs w:val="22"/>
+                <w:lang w:val="es-MX" w:eastAsia="es-MX"/>
+              </w:rPr>
+              <w:t xml:space="preserve"> </w:t>
+            </w:r>
+            <w:proofErr w:type="spellStart"/>
+            <w:r>
+              <w:rPr>
+                <w:rFonts w:ascii="Calibri" w:hAnsi="Calibri" w:cs="Calibri"/>
+                <w:color w:val="000000"/>
+                <w:sz w:val="22"/>
+                <w:szCs w:val="22"/>
+                <w:lang w:val="es-MX" w:eastAsia="es-MX"/>
+              </w:rPr>
+              <w:t>Fermin</w:t>
+            </w:r>
+            <w:proofErr w:type="spellEnd"/>
+            <w:r>
+              <w:rPr>
+                <w:rFonts w:ascii="Calibri" w:hAnsi="Calibri" w:cs="Calibri"/>
+                <w:color w:val="000000"/>
+                <w:sz w:val="22"/>
+                <w:szCs w:val="22"/>
+                <w:lang w:val="es-MX" w:eastAsia="es-MX"/>
+              </w:rPr>
+              <w:t xml:space="preserve"> De Paz Eras </w:t>
+            </w:r>
+          </w:p>
+        </w:tc>
+        <w:tc>
+          <w:tcPr>
+            <w:tcW w:w="1275" w:type="dxa"/>
+            <w:tcBorders>
+              <w:top w:val="nil"/>
+              <w:left w:val="nil"/>
+              <w:bottom w:val="single" w:sz="4" w:space="0" w:color="auto"/>
+              <w:right w:val="single" w:sz="4" w:space="0" w:color="auto"/>
+            </w:tcBorders>
+            <w:shd w:val="clear" w:color="auto" w:fill="auto"/>
+            <w:noWrap/>
+            <w:vAlign w:val="center"/>
+            <w:hideMark/>
+          </w:tcPr>
+          <w:p>
+            <w:pPr>
+              <w:widowControl/>
+              <w:spacing w:line="240" w:lineRule="auto"/>
+              <w:ind w:left="0" w:firstLine="0"/>
+              <w:jc w:val="center"/>
+              <w:rPr>
+                <w:rFonts w:ascii="Calibri" w:hAnsi="Calibri" w:cs="Calibri"/>
+                <w:color w:val="000000"/>
+                <w:sz w:val="22"/>
+                <w:szCs w:val="22"/>
+                <w:lang w:val="es-MX" w:eastAsia="es-MX"/>
+              </w:rPr>
+            </w:pPr>
+            <w:r>
+              <w:rPr>
+                <w:rFonts w:ascii="Calibri" w:hAnsi="Calibri" w:cs="Calibri"/>
+                <w:color w:val="000000"/>
+                <w:sz w:val="22"/>
+                <w:szCs w:val="22"/>
+                <w:lang w:val="es-MX" w:eastAsia="es-MX"/>
+              </w:rPr>
+              <w:t>12121212</w:t>
+            </w:r>
+          </w:p>
+        </w:tc>
+        <w:tc>
+          <w:tcPr>
+            <w:tcW w:w="2410" w:type="dxa"/>
+            <w:tcBorders>
+              <w:top w:val="nil"/>
+              <w:left w:val="nil"/>
+              <w:bottom w:val="single" w:sz="4" w:space="0" w:color="auto"/>
+              <w:right w:val="single" w:sz="4" w:space="0" w:color="auto"/>
+            </w:tcBorders>
+            <w:shd w:val="clear" w:color="auto" w:fill="auto"/>
+            <w:noWrap/>
+            <w:vAlign w:val="bottom"/>
+            <w:hideMark/>
+          </w:tcPr>
+          <w:p>
+            <w:pPr>
+              <w:widowControl/>
+              <w:spacing w:line="240" w:lineRule="auto"/>
+              <w:ind w:left="0" w:firstLine="0"/>
+              <w:rPr>
+                <w:rFonts w:ascii="Calibri" w:hAnsi="Calibri" w:cs="Calibri"/>
+                <w:color w:val="000000"/>
+                <w:sz w:val="22"/>
+                <w:szCs w:val="22"/>
+                <w:lang w:val="es-MX" w:eastAsia="es-MX"/>
+              </w:rPr>
+            </w:pPr>
+            <w:proofErr w:type="spellStart"/>
+            <w:r>
+              <w:rPr>
+                <w:rFonts w:ascii="Calibri" w:hAnsi="Calibri" w:cs="Calibri"/>
+                <w:color w:val="000000"/>
+                <w:sz w:val="22"/>
+                <w:szCs w:val="22"/>
+                <w:lang w:val="es-MX" w:eastAsia="es-MX"/>
+              </w:rPr>
+              <w:t>Av</w:t>
+            </w:r>
+            <w:proofErr w:type="spellEnd"/>
+            <w:r>
+              <w:rPr>
+                <w:rFonts w:ascii="Calibri" w:hAnsi="Calibri" w:cs="Calibri"/>
+                <w:color w:val="000000"/>
+                <w:sz w:val="22"/>
+                <w:szCs w:val="22"/>
+                <w:lang w:val="es-MX" w:eastAsia="es-MX"/>
+              </w:rPr>
+              <w:t xml:space="preserve"> 123i82 Prueba</w:t>
+            </w:r>
+          </w:p>
+        </w:tc>
+        <w:tc>
+          <w:tcPr>
+            <w:tcW w:w="1418" w:type="dxa"/>
+            <w:tcBorders>
+              <w:top w:val="nil"/>
+              <w:left w:val="nil"/>
+              <w:bottom w:val="single" w:sz="4" w:space="0" w:color="auto"/>
+              <w:right w:val="single" w:sz="4" w:space="0" w:color="auto"/>
+            </w:tcBorders>
+            <w:shd w:val="clear" w:color="auto" w:fill="auto"/>
+            <w:noWrap/>
+            <w:vAlign w:val="bottom"/>
+            <w:hideMark/>
+          </w:tcPr>
+          <w:p>
+            <w:pPr>
+              <w:widowControl/>
+              <w:spacing w:line="240" w:lineRule="auto"/>
+              <w:ind w:left="0" w:firstLine="0"/>
+              <w:jc w:val="center"/>
+              <w:rPr>
+                <w:rFonts w:ascii="Calibri" w:hAnsi="Calibri" w:cs="Calibri"/>
+                <w:color w:val="000000"/>
+                <w:sz w:val="22"/>
+                <w:szCs w:val="22"/>
+                <w:lang w:val="es-MX" w:eastAsia="es-MX"/>
+              </w:rPr>
+            </w:pPr>
+            <w:r>
+              <w:rPr>
+                <w:rFonts w:ascii="Calibri" w:hAnsi="Calibri" w:cs="Calibri"/>
+                <w:color w:val="000000"/>
+                <w:sz w:val="22"/>
+                <w:szCs w:val="22"/>
+                <w:lang w:val="es-MX" w:eastAsia="es-MX"/>
+              </w:rPr>
+              <w:t>949992122</w:t>
+            </w:r>
+          </w:p>
+        </w:tc>
+        <w:tc>
+          <w:tcPr>
+            <w:tcW w:w="1842" w:type="dxa"/>
+            <w:tcBorders>
+              <w:top w:val="nil"/>
+              <w:left w:val="nil"/>
+              <w:bottom w:val="single" w:sz="4" w:space="0" w:color="auto"/>
+              <w:right w:val="single" w:sz="4" w:space="0" w:color="auto"/>
+            </w:tcBorders>
+            <w:shd w:val="clear" w:color="auto" w:fill="auto"/>
+            <w:noWrap/>
+            <w:vAlign w:val="bottom"/>
+            <w:hideMark/>
+          </w:tcPr>
+          <w:p>
+            <w:pPr>
+              <w:widowControl/>
+              <w:spacing w:line="240" w:lineRule="auto"/>
+              <w:ind w:left="0" w:firstLine="0"/>
+              <w:jc w:val="center"/>
+              <w:rPr>
+                <w:rFonts w:ascii="Calibri" w:hAnsi="Calibri" w:cs="Calibri"/>
+                <w:color w:val="000000"/>
+                <w:sz w:val="22"/>
+                <w:szCs w:val="22"/>
+                <w:lang w:val="es-MX" w:eastAsia="es-MX"/>
+              </w:rPr>
+            </w:pPr>
+            <w:r>
+              <w:rPr>
+                <w:rFonts w:ascii="Calibri" w:hAnsi="Calibri" w:cs="Calibri"/>
+                <w:color w:val="000000"/>
+                <w:sz w:val="22"/>
+                <w:szCs w:val="22"/>
+                <w:lang w:val="es-MX" w:eastAsia="es-MX"/>
+              </w:rPr>
+              <w:t>09/08/1999</w:t>
+            </w:r>
+          </w:p>
+        </w:tc>
+        <w:tc>
+          <w:tcPr>
+            <w:tcW w:w="1560" w:type="dxa"/>
+            <w:tcBorders>
+              <w:top w:val="nil"/>
+              <w:left w:val="nil"/>
+              <w:bottom w:val="single" w:sz="4" w:space="0" w:color="auto"/>
+              <w:right w:val="single" w:sz="4" w:space="0" w:color="auto"/>
+            </w:tcBorders>
+            <w:shd w:val="clear" w:color="auto" w:fill="auto"/>
+            <w:noWrap/>
+            <w:vAlign w:val="bottom"/>
+            <w:hideMark/>
+          </w:tcPr>
+          <w:p>
+            <w:pPr>
+              <w:widowControl/>
+              <w:spacing w:line="240" w:lineRule="auto"/>
+              <w:ind w:left="0" w:firstLine="0"/>
+              <w:jc w:val="center"/>
+              <w:rPr>
+                <w:rFonts w:ascii="Calibri" w:hAnsi="Calibri" w:cs="Calibri"/>
+                <w:color w:val="000000"/>
+                <w:sz w:val="22"/>
+                <w:szCs w:val="22"/>
+                <w:lang w:val="es-MX" w:eastAsia="es-MX"/>
+              </w:rPr>
+            </w:pPr>
+            <w:r>
+              <w:rPr>
+                <w:rFonts w:ascii="Calibri" w:hAnsi="Calibri" w:cs="Calibri"/>
+                <w:color w:val="000000"/>
+                <w:sz w:val="22"/>
+                <w:szCs w:val="22"/>
+                <w:lang w:val="es-MX" w:eastAsia="es-MX"/>
+              </w:rPr>
+              <w:t>S</w:t>
+            </w:r>
+          </w:p>
+        </w:tc>
+        <w:tc>
+          <w:tcPr>
+            <w:tcW w:w="2258" w:type="dxa"/>
+            <w:tcBorders>
+              <w:top w:val="single" w:sz="4" w:space="0" w:color="auto"/>
+              <w:bottom w:val="single" w:sz="4" w:space="0" w:color="auto"/>
+              <w:right w:val="single" w:sz="4" w:space="0" w:color="auto"/>
+            </w:tcBorders>
+            <w:vAlign w:val="bottom"/>
+          </w:tcPr>
+          <w:p>
+            <w:pPr>
+              <w:widowControl/>
+              <w:spacing w:line="240" w:lineRule="auto"/>
+              <w:rPr>
+                <w:rFonts w:ascii="Calibri" w:hAnsi="Calibri" w:cs="Calibri"/>
+                <w:color w:val="000000"/>
+                <w:sz w:val="22"/>
+                <w:szCs w:val="22"/>
+                <w:lang w:eastAsia="es-MX"/>
+              </w:rPr>
+            </w:pPr>
+            <w:r>
+              <w:rPr>
+                <w:rFonts w:ascii="Calibri" w:hAnsi="Calibri" w:cs="Calibri"/>
+                <w:color w:val="000000"/>
+                <w:sz w:val="22"/>
+                <w:szCs w:val="22"/>
+              </w:rPr>
+              <w:t>PROFESIONAL</w:t>
+            </w:r>
+          </w:p>
+          <w:p>
+            <w:pPr>
+              <w:widowControl/>
+              <w:spacing w:line="240" w:lineRule="auto"/>
+              <w:rPr>
+                <w:lang w:val="es-MX" w:eastAsia="es-MX"/>
+              </w:rPr>
+            </w:pPr>
+          </w:p>
+        </w:tc>
+      </w:tr>
+      <w:tr>
+        <w:trPr>
+          <w:trHeight w:val="300"/>
+        </w:trPr>
+        <w:tc>
+          <w:tcPr>
+            <w:tcW w:w="846" w:type="dxa"/>
+            <w:tcBorders>
+              <w:top w:val="nil"/>
+              <w:left w:val="single" w:sz="4" w:space="0" w:color="auto"/>
+              <w:bottom w:val="single" w:sz="4" w:space="0" w:color="auto"/>
+              <w:right w:val="single" w:sz="4" w:space="0" w:color="auto"/>
+            </w:tcBorders>
+            <w:shd w:val="clear" w:color="auto" w:fill="auto"/>
+            <w:noWrap/>
+            <w:vAlign w:val="bottom"/>
+            <w:hideMark/>
+          </w:tcPr>
+          <w:p>
+            <w:pPr>
+              <w:widowControl/>
+              <w:spacing w:line="240" w:lineRule="auto"/>
+              <w:ind w:left="0" w:firstLine="0"/>
+              <w:rPr>
+                <w:rFonts w:ascii="Calibri" w:hAnsi="Calibri" w:cs="Calibri"/>
+                <w:color w:val="000000"/>
+                <w:sz w:val="22"/>
+                <w:szCs w:val="22"/>
+                <w:lang w:val="es-MX" w:eastAsia="es-MX"/>
+              </w:rPr>
+            </w:pPr>
+            <w:bookmarkStart w:id="0" w:name="_GoBack"/>
+            <w:bookmarkEnd w:id="0"/>
+            <w:r>
+              <w:rPr>
+                <w:rFonts w:ascii="Calibri" w:hAnsi="Calibri" w:cs="Calibri"/>
+                <w:color w:val="000000"/>
+                <w:sz w:val="22"/>
+                <w:szCs w:val="22"/>
+                <w:lang w:val="es-MX" w:eastAsia="es-MX"/>
+              </w:rPr>
+              <w:t>TR-00005</w:t>
+            </w:r>
+          </w:p>
+        </w:tc>
+        <w:tc>
+          <w:tcPr>
+            <w:tcW w:w="2410" w:type="dxa"/>
+            <w:tcBorders>
+              <w:top w:val="nil"/>
+              <w:left w:val="nil"/>
+              <w:bottom w:val="single" w:sz="4" w:space="0" w:color="auto"/>
+              <w:right w:val="single" w:sz="4" w:space="0" w:color="auto"/>
+            </w:tcBorders>
+            <w:shd w:val="clear" w:color="auto" w:fill="auto"/>
+            <w:noWrap/>
+            <w:vAlign w:val="bottom"/>
+            <w:hideMark/>
+          </w:tcPr>
+          <w:p>
+            <w:pPr>
+              <w:widowControl/>
+              <w:spacing w:line="240" w:lineRule="auto"/>
+              <w:ind w:left="0" w:firstLine="0"/>
+              <w:rPr>
+                <w:rFonts w:ascii="Calibri" w:hAnsi="Calibri" w:cs="Calibri"/>
+                <w:color w:val="000000"/>
+                <w:sz w:val="22"/>
+                <w:szCs w:val="22"/>
+                <w:lang w:val="es-MX" w:eastAsia="es-MX"/>
+              </w:rPr>
+            </w:pPr>
+            <w:proofErr w:type="spellStart"/>
+            <w:r>
+              <w:rPr>
+                <w:rFonts w:ascii="Calibri" w:hAnsi="Calibri" w:cs="Calibri"/>
+                <w:color w:val="000000"/>
+                <w:sz w:val="22"/>
+                <w:szCs w:val="22"/>
+                <w:lang w:val="es-MX" w:eastAsia="es-MX"/>
+              </w:rPr>
+              <w:t>Elias</w:t>
+            </w:r>
+            <w:proofErr w:type="spellEnd"/>
+            <w:r>
+              <w:rPr>
+                <w:rFonts w:ascii="Calibri" w:hAnsi="Calibri" w:cs="Calibri"/>
+                <w:color w:val="000000"/>
+                <w:sz w:val="22"/>
+                <w:szCs w:val="22"/>
+                <w:lang w:val="es-MX" w:eastAsia="es-MX"/>
+              </w:rPr>
+              <w:t xml:space="preserve"> </w:t>
+            </w:r>
+            <w:proofErr w:type="spellStart"/>
+            <w:r>
+              <w:rPr>
+                <w:rFonts w:ascii="Calibri" w:hAnsi="Calibri" w:cs="Calibri"/>
+                <w:color w:val="000000"/>
+                <w:sz w:val="22"/>
+                <w:szCs w:val="22"/>
+                <w:lang w:val="es-MX" w:eastAsia="es-MX"/>
+              </w:rPr>
+              <w:t>Perez</w:t>
+            </w:r>
+            <w:proofErr w:type="spellEnd"/>
+            <w:r>
+              <w:rPr>
+                <w:rFonts w:ascii="Calibri" w:hAnsi="Calibri" w:cs="Calibri"/>
+                <w:color w:val="000000"/>
+                <w:sz w:val="22"/>
+                <w:szCs w:val="22"/>
+                <w:lang w:val="es-MX" w:eastAsia="es-MX"/>
+              </w:rPr>
+              <w:t xml:space="preserve"> Kevin</w:t>
+            </w:r>
+          </w:p>
+        </w:tc>
+        <w:tc>
+          <w:tcPr>
+            <w:tcW w:w="1275" w:type="dxa"/>
+            <w:tcBorders>
+              <w:top w:val="nil"/>
+              <w:left w:val="nil"/>
+              <w:bottom w:val="single" w:sz="4" w:space="0" w:color="auto"/>
+              <w:right w:val="single" w:sz="4" w:space="0" w:color="auto"/>
+            </w:tcBorders>
+            <w:shd w:val="clear" w:color="auto" w:fill="auto"/>
+            <w:noWrap/>
+            <w:vAlign w:val="center"/>
+            <w:hideMark/>
+          </w:tcPr>
+          <w:p>
+            <w:pPr>
+              <w:widowControl/>
+              <w:spacing w:line="240" w:lineRule="auto"/>
+              <w:ind w:left="0" w:firstLine="0"/>
+              <w:jc w:val="center"/>
+              <w:rPr>
+                <w:rFonts w:ascii="Calibri" w:hAnsi="Calibri" w:cs="Calibri"/>
+                <w:color w:val="000000"/>
+                <w:sz w:val="22"/>
+                <w:szCs w:val="22"/>
+                <w:lang w:val="es-MX" w:eastAsia="es-MX"/>
+              </w:rPr>
+            </w:pPr>
+            <w:r>
+              <w:rPr>
+                <w:rFonts w:ascii="Calibri" w:hAnsi="Calibri" w:cs="Calibri"/>
+                <w:color w:val="000000"/>
+                <w:sz w:val="22"/>
+                <w:szCs w:val="22"/>
+                <w:lang w:val="es-MX" w:eastAsia="es-MX"/>
+              </w:rPr>
+              <w:t>12345678</w:t>
+            </w:r>
+          </w:p>
+        </w:tc>
+        <w:tc>
+          <w:tcPr>
+            <w:tcW w:w="2410" w:type="dxa"/>
+            <w:tcBorders>
+              <w:top w:val="nil"/>
+              <w:left w:val="nil"/>
+              <w:bottom w:val="single" w:sz="4" w:space="0" w:color="auto"/>
+              <w:right w:val="single" w:sz="4" w:space="0" w:color="auto"/>
+            </w:tcBorders>
+            <w:shd w:val="clear" w:color="auto" w:fill="auto"/>
+            <w:noWrap/>
+            <w:vAlign w:val="bottom"/>
+            <w:hideMark/>
+          </w:tcPr>
+          <w:p>
+            <w:pPr>
+              <w:widowControl/>
+              <w:spacing w:line="240" w:lineRule="auto"/>
+              <w:ind w:left="0" w:firstLine="0"/>
+              <w:rPr>
+                <w:rFonts w:ascii="Calibri" w:hAnsi="Calibri" w:cs="Calibri"/>
+                <w:color w:val="000000"/>
+                <w:sz w:val="22"/>
+                <w:szCs w:val="22"/>
+                <w:lang w:val="es-MX" w:eastAsia="es-MX"/>
+              </w:rPr>
+            </w:pPr>
+            <w:proofErr w:type="spellStart"/>
+            <w:r>
+              <w:rPr>
+                <w:rFonts w:ascii="Calibri" w:hAnsi="Calibri" w:cs="Calibri"/>
+                <w:color w:val="000000"/>
+                <w:sz w:val="22"/>
+                <w:szCs w:val="22"/>
+                <w:lang w:val="es-MX" w:eastAsia="es-MX"/>
+              </w:rPr>
+              <w:t>Av</w:t>
+            </w:r>
+            <w:proofErr w:type="spellEnd"/>
+            <w:r>
+              <w:rPr>
+                <w:rFonts w:ascii="Calibri" w:hAnsi="Calibri" w:cs="Calibri"/>
+                <w:color w:val="000000"/>
+                <w:sz w:val="22"/>
+                <w:szCs w:val="22"/>
+                <w:lang w:val="es-MX" w:eastAsia="es-MX"/>
+              </w:rPr>
+              <w:t xml:space="preserve"> Larco </w:t>
+            </w:r>
+            <w:proofErr w:type="spellStart"/>
+            <w:r>
+              <w:rPr>
+                <w:rFonts w:ascii="Calibri" w:hAnsi="Calibri" w:cs="Calibri"/>
+                <w:color w:val="000000"/>
+                <w:sz w:val="22"/>
+                <w:szCs w:val="22"/>
+                <w:lang w:val="es-MX" w:eastAsia="es-MX"/>
+              </w:rPr>
+              <w:t>Mz</w:t>
+            </w:r>
+            <w:proofErr w:type="spellEnd"/>
+            <w:r>
+              <w:rPr>
+                <w:rFonts w:ascii="Calibri" w:hAnsi="Calibri" w:cs="Calibri"/>
+                <w:color w:val="000000"/>
+                <w:sz w:val="22"/>
+                <w:szCs w:val="22"/>
+                <w:lang w:val="es-MX" w:eastAsia="es-MX"/>
+              </w:rPr>
+              <w:t>. 16 A LT 08</w:t>
+            </w:r>
+          </w:p>
+        </w:tc>
+        <w:tc>
+          <w:tcPr>
+            <w:tcW w:w="1418" w:type="dxa"/>
+            <w:tcBorders>
+              <w:top w:val="nil"/>
+              <w:left w:val="nil"/>
+              <w:bottom w:val="single" w:sz="4" w:space="0" w:color="auto"/>
+              <w:right w:val="single" w:sz="4" w:space="0" w:color="auto"/>
+            </w:tcBorders>
+            <w:shd w:val="clear" w:color="auto" w:fill="auto"/>
+            <w:noWrap/>
+            <w:vAlign w:val="bottom"/>
+            <w:hideMark/>
+          </w:tcPr>
+          <w:p>
+            <w:pPr>
+              <w:widowControl/>
+              <w:spacing w:line="240" w:lineRule="auto"/>
+              <w:ind w:left="0" w:firstLine="0"/>
+              <w:jc w:val="center"/>
+              <w:rPr>
+                <w:rFonts w:ascii="Calibri" w:hAnsi="Calibri" w:cs="Calibri"/>
+                <w:color w:val="000000"/>
+                <w:sz w:val="22"/>
+                <w:szCs w:val="22"/>
+                <w:lang w:val="es-MX" w:eastAsia="es-MX"/>
+              </w:rPr>
+            </w:pPr>
+            <w:r>
+              <w:rPr>
+                <w:rFonts w:ascii="Calibri" w:hAnsi="Calibri" w:cs="Calibri"/>
+                <w:color w:val="000000"/>
+                <w:sz w:val="22"/>
+                <w:szCs w:val="22"/>
+                <w:lang w:val="es-MX" w:eastAsia="es-MX"/>
+              </w:rPr>
+              <w:t>945352373</w:t>
+            </w:r>
+          </w:p>
+        </w:tc>
+        <w:tc>
+          <w:tcPr>
+            <w:tcW w:w="1842" w:type="dxa"/>
+            <w:tcBorders>
+              <w:top w:val="nil"/>
+              <w:left w:val="nil"/>
+              <w:bottom w:val="single" w:sz="4" w:space="0" w:color="auto"/>
+              <w:right w:val="single" w:sz="4" w:space="0" w:color="auto"/>
+            </w:tcBorders>
+            <w:shd w:val="clear" w:color="auto" w:fill="auto"/>
+            <w:noWrap/>
+            <w:vAlign w:val="bottom"/>
+            <w:hideMark/>
+          </w:tcPr>
+          <w:p>
+            <w:pPr>
+              <w:widowControl/>
+              <w:spacing w:line="240" w:lineRule="auto"/>
+              <w:ind w:left="0" w:firstLine="0"/>
+              <w:jc w:val="center"/>
+              <w:rPr>
+                <w:rFonts w:ascii="Calibri" w:hAnsi="Calibri" w:cs="Calibri"/>
+                <w:color w:val="000000"/>
+                <w:sz w:val="22"/>
+                <w:szCs w:val="22"/>
+                <w:lang w:val="es-MX" w:eastAsia="es-MX"/>
+              </w:rPr>
+            </w:pPr>
+            <w:r>
+              <w:rPr>
+                <w:rFonts w:ascii="Calibri" w:hAnsi="Calibri" w:cs="Calibri"/>
+                <w:color w:val="000000"/>
+                <w:sz w:val="22"/>
+                <w:szCs w:val="22"/>
+                <w:lang w:val="es-MX" w:eastAsia="es-MX"/>
+              </w:rPr>
+              <w:t>10/10/1999</w:t>
+            </w:r>
+          </w:p>
+        </w:tc>
+        <w:tc>
+          <w:tcPr>
+            <w:tcW w:w="1560" w:type="dxa"/>
+            <w:tcBorders>
+              <w:top w:val="nil"/>
+              <w:left w:val="nil"/>
+              <w:bottom w:val="single" w:sz="4" w:space="0" w:color="auto"/>
+              <w:right w:val="single" w:sz="4" w:space="0" w:color="auto"/>
+            </w:tcBorders>
+            <w:shd w:val="clear" w:color="auto" w:fill="auto"/>
+            <w:noWrap/>
+            <w:vAlign w:val="bottom"/>
+            <w:hideMark/>
+          </w:tcPr>
+          <w:p>
+            <w:pPr>
+              <w:widowControl/>
+              <w:spacing w:line="240" w:lineRule="auto"/>
+              <w:ind w:left="0" w:firstLine="0"/>
+              <w:jc w:val="center"/>
+              <w:rPr>
+                <w:rFonts w:ascii="Calibri" w:hAnsi="Calibri" w:cs="Calibri"/>
+                <w:color w:val="000000"/>
+                <w:sz w:val="22"/>
+                <w:szCs w:val="22"/>
+                <w:lang w:val="es-MX" w:eastAsia="es-MX"/>
+              </w:rPr>
+            </w:pPr>
+            <w:r>
+              <w:rPr>
+                <w:rFonts w:ascii="Calibri" w:hAnsi="Calibri" w:cs="Calibri"/>
+                <w:color w:val="000000"/>
+                <w:sz w:val="22"/>
+                <w:szCs w:val="22"/>
+                <w:lang w:val="es-MX" w:eastAsia="es-MX"/>
+              </w:rPr>
+              <w:t>C</w:t>
+            </w:r>
+          </w:p>
+        </w:tc>
+        <w:tc>
+          <w:tcPr>
+            <w:tcW w:w="2258" w:type="dxa"/>
+            <w:tcBorders>
+              <w:top w:val="single" w:sz="4" w:space="0" w:color="auto"/>
+              <w:bottom w:val="single" w:sz="4" w:space="0" w:color="auto"/>
+              <w:right w:val="single" w:sz="4" w:space="0" w:color="auto"/>
+            </w:tcBorders>
+            <w:vAlign w:val="center"/>
+          </w:tcPr>
+          <w:p>
+            <w:pPr>
+              <w:widowControl/>
+              <w:spacing w:line="240" w:lineRule="auto"/>
+              <w:rPr>
+                <w:rFonts w:ascii="Calibri" w:hAnsi="Calibri" w:cs="Calibri"/>
+                <w:color w:val="000000"/>
+                <w:sz w:val="22"/>
+                <w:szCs w:val="22"/>
+                <w:lang w:eastAsia="es-MX"/>
+              </w:rPr>
+            </w:pPr>
+            <w:r>
+              <w:rPr>
+                <w:rFonts w:ascii="Calibri" w:hAnsi="Calibri" w:cs="Calibri"/>
+                <w:color w:val="000000"/>
+                <w:sz w:val="22"/>
+                <w:szCs w:val="22"/>
+              </w:rPr>
+              <w:t>DOCTOR</w:t>
+            </w:r>
+          </w:p>
+          <w:p>
+            <w:pPr>
+              <w:widowControl/>
+              <w:spacing w:line="240" w:lineRule="auto"/>
+              <w:ind w:left="0" w:firstLine="0"/>
+              <w:rPr>
+                <w:lang w:val="es-MX" w:eastAsia="es-MX"/>
+              </w:rPr>
+            </w:pPr>
+          </w:p>
+        </w:tc>
+      </w:tr>
+    </w:tbl>
     <w:p>
       <w:pPr>
         <w:ind w:left="0" w:firstLine="0"/>
@@ -3592,9 +6840,7 @@
       </w:pPr>
     </w:p>
     <w:sectPr>
-      <w:headerReference w:type="default" r:id="rId7"/>
-      <w:footerReference w:type="default" r:id="rId8"/>
-      <w:pgSz w:w="11907" w:h="16840" w:code="9"/>
+      <w:pgSz w:w="16840" w:h="11907" w:orient="landscape" w:code="9"/>
       <w:pgMar w:top="720" w:right="720" w:bottom="720" w:left="720" w:header="709" w:footer="709" w:gutter="0"/>
       <w:cols w:space="708"/>
       <w:docGrid w:linePitch="360"/>
@@ -3653,7 +6899,21 @@
       <w:rPr>
         <w:lang w:val="es-PE"/>
       </w:rPr>
-      <w:t>: Ing. Lain Cárdenas Escalante</w:t>
+      <w:t xml:space="preserve">: Ing. </w:t>
+    </w:r>
+    <w:proofErr w:type="spellStart"/>
+    <w:r>
+      <w:rPr>
+        <w:lang w:val="es-PE"/>
+      </w:rPr>
+      <w:t>Lain</w:t>
+    </w:r>
+    <w:proofErr w:type="spellEnd"/>
+    <w:r>
+      <w:rPr>
+        <w:lang w:val="es-PE"/>
+      </w:rPr>
+      <w:t xml:space="preserve"> Cárdenas Escalante</w:t>
     </w:r>
   </w:p>
 </w:ftr>
@@ -4337,7 +7597,7 @@
       </w:pPr>
     </w:pPrDefault>
   </w:docDefaults>
-  <w:latentStyles w:defLockedState="0" w:defUIPriority="99" w:defSemiHidden="0" w:defUnhideWhenUsed="0" w:defQFormat="0" w:count="377">
+  <w:latentStyles w:defLockedState="0" w:defUIPriority="99" w:defSemiHidden="0" w:defUnhideWhenUsed="0" w:defQFormat="0" w:count="376">
     <w:lsdException w:name="Normal" w:uiPriority="0" w:qFormat="1"/>
     <w:lsdException w:name="heading 1" w:uiPriority="0" w:qFormat="1"/>
     <w:lsdException w:name="heading 2" w:semiHidden="1" w:uiPriority="0" w:unhideWhenUsed="1" w:qFormat="1"/>
@@ -4714,7 +7974,6 @@
     <w:lsdException w:name="Hashtag" w:semiHidden="1" w:unhideWhenUsed="1"/>
     <w:lsdException w:name="Unresolved Mention" w:semiHidden="1" w:unhideWhenUsed="1"/>
     <w:lsdException w:name="Smart Link" w:semiHidden="1" w:unhideWhenUsed="1"/>
-    <w:lsdException w:name="Smart Link Error" w:semiHidden="1" w:unhideWhenUsed="1"/>
   </w:latentStyles>
   <w:style w:type="paragraph" w:default="1" w:styleId="Normal">
     <w:name w:val="Normal"/>

</xml_diff>